<commit_message>
RFC 9022 CiType Room Konzept Doku
git-svn-id: http://10.205.116.236/svn/AIR@280 d2170373-ae6f-44b7-9150-2eec3990abfc
</commit_message>
<xml_diff>
--- a/branches/1.11/WebRoot/doc/Konzept AIR RFC 9022 - Unterstützung aller CI Typen in AIR.docx
+++ b/branches/1.11/WebRoot/doc/Konzept AIR RFC 9022 - Unterstützung aller CI Typen in AIR.docx
@@ -2268,6 +2268,7 @@
         </w:rPr>
       </w:pPr>
       <w:bookmarkStart w:id="12" w:name="_Toc346789248"/>
+      <w:proofErr w:type="spellStart"/>
       <w:r>
         <w:rPr>
           <w:lang w:val="en-US"/>
@@ -2276,6 +2277,7 @@
         <w:t>Einleitung</w:t>
       </w:r>
       <w:bookmarkEnd w:id="12"/>
+      <w:proofErr w:type="spellEnd"/>
     </w:p>
     <w:p>
       <w:r>
@@ -2336,8 +2338,9 @@
           <w:szCs w:val="22"/>
           <w:lang w:eastAsia="de-DE"/>
         </w:rPr>
-        <w:t xml:space="preserve"> bereits verfügbaren "Applicat</w:t>
-      </w:r>
+        <w:t xml:space="preserve"> bereits verfügbaren "</w:t>
+      </w:r>
+      <w:proofErr w:type="spellStart"/>
       <w:r>
         <w:rPr>
           <w:rFonts w:cs="Arial"/>
@@ -2345,7 +2348,7 @@
           <w:szCs w:val="22"/>
           <w:lang w:eastAsia="de-DE"/>
         </w:rPr>
-        <w:t>i</w:t>
+        <w:t>Applicat</w:t>
       </w:r>
       <w:r>
         <w:rPr>
@@ -2354,7 +2357,106 @@
           <w:szCs w:val="22"/>
           <w:lang w:eastAsia="de-DE"/>
         </w:rPr>
-        <w:t>on", "CommonService", "Middleware" und "Application Platform" der Transbasetabelle "Anwe</w:t>
+        <w:t>i</w:t>
+      </w:r>
+      <w:r>
+        <w:rPr>
+          <w:rFonts w:cs="Arial"/>
+          <w:color w:val="000000"/>
+          <w:szCs w:val="22"/>
+          <w:lang w:eastAsia="de-DE"/>
+        </w:rPr>
+        <w:t>on</w:t>
+      </w:r>
+      <w:proofErr w:type="spellEnd"/>
+      <w:r>
+        <w:rPr>
+          <w:rFonts w:cs="Arial"/>
+          <w:color w:val="000000"/>
+          <w:szCs w:val="22"/>
+          <w:lang w:eastAsia="de-DE"/>
+        </w:rPr>
+        <w:t>", "</w:t>
+      </w:r>
+      <w:proofErr w:type="spellStart"/>
+      <w:r>
+        <w:rPr>
+          <w:rFonts w:cs="Arial"/>
+          <w:color w:val="000000"/>
+          <w:szCs w:val="22"/>
+          <w:lang w:eastAsia="de-DE"/>
+        </w:rPr>
+        <w:t>CommonService</w:t>
+      </w:r>
+      <w:proofErr w:type="spellEnd"/>
+      <w:r>
+        <w:rPr>
+          <w:rFonts w:cs="Arial"/>
+          <w:color w:val="000000"/>
+          <w:szCs w:val="22"/>
+          <w:lang w:eastAsia="de-DE"/>
+        </w:rPr>
+        <w:t>", "Middleware" und "</w:t>
+      </w:r>
+      <w:proofErr w:type="spellStart"/>
+      <w:r>
+        <w:rPr>
+          <w:rFonts w:cs="Arial"/>
+          <w:color w:val="000000"/>
+          <w:szCs w:val="22"/>
+          <w:lang w:eastAsia="de-DE"/>
+        </w:rPr>
+        <w:t>Application</w:t>
+      </w:r>
+      <w:proofErr w:type="spellEnd"/>
+      <w:r>
+        <w:rPr>
+          <w:rFonts w:cs="Arial"/>
+          <w:color w:val="000000"/>
+          <w:szCs w:val="22"/>
+          <w:lang w:eastAsia="de-DE"/>
+        </w:rPr>
+        <w:t xml:space="preserve"> </w:t>
+      </w:r>
+      <w:proofErr w:type="spellStart"/>
+      <w:r>
+        <w:rPr>
+          <w:rFonts w:cs="Arial"/>
+          <w:color w:val="000000"/>
+          <w:szCs w:val="22"/>
+          <w:lang w:eastAsia="de-DE"/>
+        </w:rPr>
+        <w:t>Platform</w:t>
+      </w:r>
+      <w:proofErr w:type="spellEnd"/>
+      <w:r>
+        <w:rPr>
+          <w:rFonts w:cs="Arial"/>
+          <w:color w:val="000000"/>
+          <w:szCs w:val="22"/>
+          <w:lang w:eastAsia="de-DE"/>
+        </w:rPr>
+        <w:t xml:space="preserve">" der </w:t>
+      </w:r>
+      <w:proofErr w:type="spellStart"/>
+      <w:r>
+        <w:rPr>
+          <w:rFonts w:cs="Arial"/>
+          <w:color w:val="000000"/>
+          <w:szCs w:val="22"/>
+          <w:lang w:eastAsia="de-DE"/>
+        </w:rPr>
+        <w:t>Transbasetabelle</w:t>
+      </w:r>
+      <w:proofErr w:type="spellEnd"/>
+      <w:r>
+        <w:rPr>
+          <w:rFonts w:cs="Arial"/>
+          <w:color w:val="000000"/>
+          <w:szCs w:val="22"/>
+          <w:lang w:eastAsia="de-DE"/>
+        </w:rPr>
+        <w:t xml:space="preserve"> "Anwe</w:t>
       </w:r>
       <w:r>
         <w:rPr>
@@ -3185,6 +3287,7 @@
                 <w:b/>
               </w:rPr>
             </w:pPr>
+            <w:proofErr w:type="spellStart"/>
             <w:r>
               <w:rPr>
                 <w:b/>
@@ -3192,6 +3295,7 @@
               <w:lastRenderedPageBreak/>
               <w:t>MyPlace</w:t>
             </w:r>
+            <w:proofErr w:type="spellEnd"/>
           </w:p>
         </w:tc>
         <w:tc>
@@ -3227,18 +3331,38 @@
               <w:spacing w:after="0"/>
               <w:jc w:val="right"/>
             </w:pPr>
+            <w:proofErr w:type="spellStart"/>
             <w:r>
-              <w:t>I’m Owner</w:t>
+              <w:t>I’m</w:t>
             </w:r>
+            <w:proofErr w:type="spellEnd"/>
+            <w:r>
+              <w:t xml:space="preserve"> </w:t>
+            </w:r>
+            <w:proofErr w:type="spellStart"/>
+            <w:r>
+              <w:t>Owner</w:t>
+            </w:r>
+            <w:proofErr w:type="spellEnd"/>
           </w:p>
           <w:p>
             <w:pPr>
               <w:spacing w:after="0"/>
               <w:jc w:val="right"/>
             </w:pPr>
+            <w:proofErr w:type="spellStart"/>
             <w:r>
-              <w:t>I’m Delegate</w:t>
+              <w:t>I’m</w:t>
             </w:r>
+            <w:proofErr w:type="spellEnd"/>
+            <w:r>
+              <w:t xml:space="preserve"> </w:t>
+            </w:r>
+            <w:proofErr w:type="spellStart"/>
+            <w:r>
+              <w:t>Delegate</w:t>
+            </w:r>
+            <w:proofErr w:type="spellEnd"/>
           </w:p>
         </w:tc>
         <w:tc>
@@ -3351,10 +3475,7 @@
               <w:spacing w:after="0"/>
             </w:pPr>
             <w:r>
-              <w:t xml:space="preserve">Ja – Kapitel </w:t>
-            </w:r>
-            <w:r>
-              <w:t>2.2.1, 2.2.2</w:t>
+              <w:t>Ja – Kapitel 2.2.1, 2.2.2</w:t>
             </w:r>
           </w:p>
           <w:p>
@@ -3467,10 +3588,7 @@
               <w:spacing w:after="0"/>
             </w:pPr>
             <w:r>
-              <w:t xml:space="preserve">Ja – Kapitel </w:t>
-            </w:r>
-            <w:r>
-              <w:t>2.2.3</w:t>
+              <w:t>Ja – Kapitel 2.2.3</w:t>
             </w:r>
           </w:p>
           <w:p>
@@ -3573,9 +3691,11 @@
               <w:spacing w:after="0"/>
               <w:jc w:val="right"/>
             </w:pPr>
+            <w:proofErr w:type="spellStart"/>
             <w:r>
               <w:t>Specifics</w:t>
             </w:r>
+            <w:proofErr w:type="spellEnd"/>
           </w:p>
         </w:tc>
         <w:tc>
@@ -3587,10 +3707,7 @@
               <w:spacing w:after="0"/>
             </w:pPr>
             <w:r>
-              <w:t>Ja – Kapitel 2.</w:t>
-            </w:r>
-            <w:r>
-              <w:t>3</w:t>
+              <w:t>Ja – Kapitel 2.3</w:t>
             </w:r>
           </w:p>
         </w:tc>
@@ -3608,9 +3725,11 @@
               <w:spacing w:after="0"/>
               <w:jc w:val="right"/>
             </w:pPr>
+            <w:proofErr w:type="spellStart"/>
             <w:r>
               <w:t>Contacts</w:t>
             </w:r>
+            <w:proofErr w:type="spellEnd"/>
           </w:p>
         </w:tc>
         <w:tc>
@@ -3672,9 +3791,11 @@
               <w:spacing w:after="0"/>
               <w:jc w:val="right"/>
             </w:pPr>
+            <w:proofErr w:type="spellStart"/>
             <w:r>
               <w:t>Protection</w:t>
             </w:r>
+            <w:proofErr w:type="spellEnd"/>
           </w:p>
         </w:tc>
         <w:tc>
@@ -3736,9 +3857,19 @@
               <w:spacing w:after="0"/>
               <w:jc w:val="right"/>
             </w:pPr>
+            <w:proofErr w:type="spellStart"/>
             <w:r>
-              <w:t>License &amp; Costs</w:t>
+              <w:t>License</w:t>
             </w:r>
+            <w:proofErr w:type="spellEnd"/>
+            <w:r>
+              <w:t xml:space="preserve"> &amp; </w:t>
+            </w:r>
+            <w:proofErr w:type="spellStart"/>
+            <w:r>
+              <w:t>Costs</w:t>
+            </w:r>
+            <w:proofErr w:type="spellEnd"/>
           </w:p>
         </w:tc>
         <w:tc>
@@ -3768,9 +3899,11 @@
               <w:spacing w:after="0"/>
               <w:jc w:val="right"/>
             </w:pPr>
+            <w:proofErr w:type="spellStart"/>
             <w:r>
               <w:t>Relationships</w:t>
             </w:r>
+            <w:proofErr w:type="spellEnd"/>
           </w:p>
         </w:tc>
         <w:tc>
@@ -3782,10 +3915,7 @@
               <w:spacing w:after="0"/>
             </w:pPr>
             <w:r>
-              <w:t>Ja – Kapitel 2.</w:t>
-            </w:r>
-            <w:r>
-              <w:t>2.4</w:t>
+              <w:t>Ja – Kapitel 2.2.4</w:t>
             </w:r>
           </w:p>
         </w:tc>
@@ -3841,9 +3971,11 @@
               <w:spacing w:after="0"/>
               <w:jc w:val="right"/>
             </w:pPr>
+            <w:proofErr w:type="spellStart"/>
             <w:r>
               <w:t>History</w:t>
             </w:r>
+            <w:proofErr w:type="spellEnd"/>
           </w:p>
         </w:tc>
         <w:tc>
@@ -3855,10 +3987,7 @@
               <w:spacing w:after="0"/>
             </w:pPr>
             <w:r>
-              <w:t>Nein</w:t>
-            </w:r>
-            <w:r>
-              <w:t xml:space="preserve"> – Kapitel 2.5</w:t>
+              <w:t>Nein – Kapitel 2.5</w:t>
             </w:r>
           </w:p>
         </w:tc>
@@ -4034,8 +4163,16 @@
         <w:rPr>
           <w:lang w:eastAsia="de-DE"/>
         </w:rPr>
-        <w:t xml:space="preserve"> BYTerminal</w:t>
-      </w:r>
+        <w:t xml:space="preserve"> </w:t>
+      </w:r>
+      <w:proofErr w:type="spellStart"/>
+      <w:r>
+        <w:rPr>
+          <w:lang w:eastAsia="de-DE"/>
+        </w:rPr>
+        <w:t>BYTerminal</w:t>
+      </w:r>
+      <w:proofErr w:type="spellEnd"/>
       <w:r>
         <w:rPr>
           <w:lang w:eastAsia="de-DE"/>
@@ -4159,7 +4296,15 @@
         <w:t xml:space="preserve">pitel 2.1 bis 2.4 für sich isoliert als Ganzes nacheinander durchzuführen, d.h. jeweils für alle CI-Typen </w:t>
       </w:r>
       <w:r>
-        <w:t>werden alle komplexen AIR Teilbereiche (Kapitel 2.2) erweitert. Anschließend kann der eigentliche Hauptbereich, die CI „Specifics“ für alle CI-Typen (Kapitel 2.3) entwickelt werden.</w:t>
+        <w:t>werden alle komplexen AIR Teilbereiche (Kapitel 2.2) erweitert. Anschließend kann der eigentliche Hauptbereich, die CI „</w:t>
+      </w:r>
+      <w:proofErr w:type="spellStart"/>
+      <w:r>
+        <w:t>Specifics</w:t>
+      </w:r>
+      <w:proofErr w:type="spellEnd"/>
+      <w:r>
+        <w:t>“ für alle CI-Typen (Kapitel 2.3) entwickelt werden.</w:t>
       </w:r>
       <w:r>
         <w:t xml:space="preserve"> </w:t>
@@ -4179,7 +4324,15 @@
         <w:t>r</w:t>
       </w:r>
       <w:r>
-        <w:t xml:space="preserve">vice und Hibernate Komponenten </w:t>
+        <w:t xml:space="preserve">vice und </w:t>
+      </w:r>
+      <w:proofErr w:type="spellStart"/>
+      <w:r>
+        <w:t>Hibernate</w:t>
+      </w:r>
+      <w:proofErr w:type="spellEnd"/>
+      <w:r>
+        <w:t xml:space="preserve"> Komponenten </w:t>
       </w:r>
       <w:r>
         <w:t xml:space="preserve">(Kapitel 2.4) </w:t>
@@ -4450,7 +4603,21 @@
         <w:rPr>
           <w:lang w:eastAsia="de-DE"/>
         </w:rPr>
-        <w:t>ist von Grund auf zu monolitisch auf CI-Typen der Tabelle Anwendung ausgelegt gewesen</w:t>
+        <w:t xml:space="preserve">ist von Grund auf zu </w:t>
+      </w:r>
+      <w:proofErr w:type="spellStart"/>
+      <w:r>
+        <w:rPr>
+          <w:lang w:eastAsia="de-DE"/>
+        </w:rPr>
+        <w:t>monolitisch</w:t>
+      </w:r>
+      <w:proofErr w:type="spellEnd"/>
+      <w:r>
+        <w:rPr>
+          <w:lang w:eastAsia="de-DE"/>
+        </w:rPr>
+        <w:t xml:space="preserve"> auf CI-Typen der Tabelle Anwendung ausgelegt gewesen</w:t>
       </w:r>
       <w:r>
         <w:rPr>
@@ -4533,7 +4700,15 @@
         <w:t>b</w:t>
       </w:r>
       <w:r>
-        <w:t>hängig vom CI-Typ unterschiedlich. Ein zusätzlicher Parameter „tableId“ muss berücksichtigt werden, um auf die richtige Transbase-Tabelle zuzugreifen.</w:t>
+        <w:t>hängig vom CI-Typ unterschiedlich. Ein zusätzlicher Parameter „</w:t>
+      </w:r>
+      <w:proofErr w:type="spellStart"/>
+      <w:r>
+        <w:t>tableId</w:t>
+      </w:r>
+      <w:proofErr w:type="spellEnd"/>
+      <w:r>
+        <w:t>“ muss berücksichtigt werden, um auf die richtige Transbase-Tabelle zuzugreifen.</w:t>
       </w:r>
     </w:p>
     <w:p>
@@ -4544,7 +4719,15 @@
         <w:t xml:space="preserve">AIR </w:t>
       </w:r>
       <w:r>
-        <w:t>Komponenten sind in die Verwaltung des „tableId“ Parameters involviert:</w:t>
+        <w:t>Komponenten sind in die Verwaltung des „</w:t>
+      </w:r>
+      <w:proofErr w:type="spellStart"/>
+      <w:r>
+        <w:t>tableId</w:t>
+      </w:r>
+      <w:proofErr w:type="spellEnd"/>
+      <w:r>
+        <w:t>“ Parameters involviert:</w:t>
       </w:r>
     </w:p>
     <w:p>
@@ -4555,9 +4738,11 @@
           <w:numId w:val="42"/>
         </w:numPr>
       </w:pPr>
+      <w:proofErr w:type="spellStart"/>
       <w:r>
         <w:t>AirBootstrap</w:t>
       </w:r>
+      <w:proofErr w:type="spellEnd"/>
     </w:p>
     <w:p>
       <w:pPr>
@@ -4567,9 +4752,11 @@
           <w:numId w:val="42"/>
         </w:numPr>
       </w:pPr>
+      <w:proofErr w:type="spellStart"/>
       <w:r>
         <w:t>AirApplicationManager</w:t>
       </w:r>
+      <w:proofErr w:type="spellEnd"/>
     </w:p>
     <w:p>
       <w:pPr>
@@ -4579,9 +4766,11 @@
           <w:numId w:val="42"/>
         </w:numPr>
       </w:pPr>
+      <w:proofErr w:type="spellStart"/>
       <w:r>
         <w:t>CiResultGrid</w:t>
       </w:r>
+      <w:proofErr w:type="spellEnd"/>
     </w:p>
     <w:p>
       <w:pPr>
@@ -4591,9 +4780,11 @@
           <w:numId w:val="42"/>
         </w:numPr>
       </w:pPr>
+      <w:proofErr w:type="spellStart"/>
       <w:r>
         <w:t>MyPlaceTabView</w:t>
       </w:r>
+      <w:proofErr w:type="spellEnd"/>
     </w:p>
     <w:p>
       <w:pPr>
@@ -4603,9 +4794,11 @@
           <w:numId w:val="42"/>
         </w:numPr>
       </w:pPr>
+      <w:proofErr w:type="spellStart"/>
       <w:r>
         <w:t>CiResultView</w:t>
       </w:r>
+      <w:proofErr w:type="spellEnd"/>
     </w:p>
     <w:p>
       <w:pPr>
@@ -4615,9 +4808,11 @@
           <w:numId w:val="42"/>
         </w:numPr>
       </w:pPr>
+      <w:proofErr w:type="spellStart"/>
       <w:r>
         <w:t>CiCopyFromView</w:t>
       </w:r>
+      <w:proofErr w:type="spellEnd"/>
     </w:p>
     <w:p>
       <w:pPr>
@@ -4627,9 +4822,11 @@
           <w:numId w:val="42"/>
         </w:numPr>
       </w:pPr>
+      <w:proofErr w:type="spellStart"/>
       <w:r>
         <w:t>CiEditView</w:t>
       </w:r>
+      <w:proofErr w:type="spellEnd"/>
     </w:p>
     <w:p>
       <w:pPr>
@@ -4639,9 +4836,11 @@
           <w:numId w:val="42"/>
         </w:numPr>
       </w:pPr>
+      <w:proofErr w:type="spellStart"/>
       <w:r>
         <w:t>CiSpecificsView</w:t>
       </w:r>
+      <w:proofErr w:type="spellEnd"/>
     </w:p>
     <w:p>
       <w:pPr>
@@ -4686,11 +4885,19 @@
         </w:rPr>
       </w:pPr>
       <w:bookmarkStart w:id="19" w:name="_Toc346789255"/>
-      <w:r>
-        <w:rPr>
-          <w:lang w:eastAsia="de-DE"/>
-        </w:rPr>
-        <w:t>Advanced Search</w:t>
+      <w:proofErr w:type="spellStart"/>
+      <w:r>
+        <w:rPr>
+          <w:lang w:eastAsia="de-DE"/>
+        </w:rPr>
+        <w:t>Advanced</w:t>
+      </w:r>
+      <w:proofErr w:type="spellEnd"/>
+      <w:r>
+        <w:rPr>
+          <w:lang w:eastAsia="de-DE"/>
+        </w:rPr>
+        <w:t xml:space="preserve"> Search</w:t>
       </w:r>
       <w:r>
         <w:rPr>
@@ -4750,7 +4957,21 @@
         <w:rPr>
           <w:lang w:eastAsia="de-DE"/>
         </w:rPr>
-        <w:t>gegen welche Tabelle(n) bei der Advanced Search gesucht werden soll. Eine präzise technische Begründung warum</w:t>
+        <w:t xml:space="preserve">gegen welche Tabelle(n) bei der </w:t>
+      </w:r>
+      <w:proofErr w:type="spellStart"/>
+      <w:r>
+        <w:rPr>
+          <w:lang w:eastAsia="de-DE"/>
+        </w:rPr>
+        <w:t>Advanced</w:t>
+      </w:r>
+      <w:proofErr w:type="spellEnd"/>
+      <w:r>
+        <w:rPr>
+          <w:lang w:eastAsia="de-DE"/>
+        </w:rPr>
+        <w:t xml:space="preserve"> Search gesucht werden soll. Eine präzise technische Begründung warum</w:t>
       </w:r>
       <w:r>
         <w:rPr>
@@ -4812,7 +5033,21 @@
           <w:lang w:eastAsia="de-DE"/>
         </w:rPr>
         <w:lastRenderedPageBreak/>
-        <w:t>Auch was die Durchführung der weiteren Entwicklungstätigkeiten im Rahmen des Master-RFCs 9022 angeht, ist die Implementierung der neuen CI-Typen bei der Advanced Search die V</w:t>
+        <w:t xml:space="preserve">Auch was die Durchführung der weiteren Entwicklungstätigkeiten im Rahmen des Master-RFCs 9022 angeht, ist die Implementierung der neuen CI-Typen bei der </w:t>
+      </w:r>
+      <w:proofErr w:type="spellStart"/>
+      <w:r>
+        <w:rPr>
+          <w:lang w:eastAsia="de-DE"/>
+        </w:rPr>
+        <w:t>Advanced</w:t>
+      </w:r>
+      <w:proofErr w:type="spellEnd"/>
+      <w:r>
+        <w:rPr>
+          <w:lang w:eastAsia="de-DE"/>
+        </w:rPr>
+        <w:t xml:space="preserve"> Search die V</w:t>
       </w:r>
       <w:r>
         <w:rPr>
@@ -4843,7 +5078,21 @@
         <w:rPr>
           <w:lang w:eastAsia="de-DE"/>
         </w:rPr>
-        <w:t>Die evtl. spätere Entscheidung, in einem neuen RFC die C-Eye Suchtabelle als ExtJS Komp</w:t>
+        <w:t xml:space="preserve">Die evtl. spätere Entscheidung, in einem neuen RFC die C-Eye Suchtabelle als </w:t>
+      </w:r>
+      <w:proofErr w:type="spellStart"/>
+      <w:r>
+        <w:rPr>
+          <w:lang w:eastAsia="de-DE"/>
+        </w:rPr>
+        <w:t>ExtJS</w:t>
+      </w:r>
+      <w:proofErr w:type="spellEnd"/>
+      <w:r>
+        <w:rPr>
+          <w:lang w:eastAsia="de-DE"/>
+        </w:rPr>
+        <w:t xml:space="preserve"> Komp</w:t>
       </w:r>
       <w:r>
         <w:rPr>
@@ -4879,7 +5128,21 @@
         <w:rPr>
           <w:lang w:eastAsia="de-DE"/>
         </w:rPr>
-        <w:t>, gegen welche Tabelle(n) bei der Advanced Search gesucht werden soll.</w:t>
+        <w:t xml:space="preserve">, gegen welche Tabelle(n) bei der </w:t>
+      </w:r>
+      <w:proofErr w:type="spellStart"/>
+      <w:r>
+        <w:rPr>
+          <w:lang w:eastAsia="de-DE"/>
+        </w:rPr>
+        <w:t>Advanced</w:t>
+      </w:r>
+      <w:proofErr w:type="spellEnd"/>
+      <w:r>
+        <w:rPr>
+          <w:lang w:eastAsia="de-DE"/>
+        </w:rPr>
+        <w:t xml:space="preserve"> Search gesucht werden soll.</w:t>
       </w:r>
     </w:p>
     <w:p>
@@ -4922,7 +5185,21 @@
         <w:rPr>
           <w:lang w:eastAsia="de-DE"/>
         </w:rPr>
-        <w:t xml:space="preserve"> nach einzelnen CI-Typ spezifischen Feldern zu suchen oder genügt eine Sammlung definierter Standardfelder, die für alle neuen CI-Typen ausreichen müssen?</w:t>
+        <w:t xml:space="preserve"> nach </w:t>
+      </w:r>
+      <w:proofErr w:type="gramStart"/>
+      <w:r>
+        <w:rPr>
+          <w:lang w:eastAsia="de-DE"/>
+        </w:rPr>
+        <w:t>einzelnen CI-Typ</w:t>
+      </w:r>
+      <w:proofErr w:type="gramEnd"/>
+      <w:r>
+        <w:rPr>
+          <w:lang w:eastAsia="de-DE"/>
+        </w:rPr>
+        <w:t xml:space="preserve"> spezifischen Feldern zu suchen oder genügt eine Sammlung definierter Standardfelder, die für alle neuen CI-Typen ausreichen müssen?</w:t>
       </w:r>
     </w:p>
     <w:p>
@@ -5168,7 +5445,21 @@
         <w:rPr>
           <w:lang w:eastAsia="de-DE"/>
         </w:rPr>
-        <w:t>plementierung einfacher macht. Es müssen weder Hibernate Klassen für jeden CI-Typ erstel</w:t>
+        <w:t xml:space="preserve">plementierung einfacher macht. Es müssen weder </w:t>
+      </w:r>
+      <w:proofErr w:type="spellStart"/>
+      <w:r>
+        <w:rPr>
+          <w:lang w:eastAsia="de-DE"/>
+        </w:rPr>
+        <w:t>Hibernate</w:t>
+      </w:r>
+      <w:proofErr w:type="spellEnd"/>
+      <w:r>
+        <w:rPr>
+          <w:lang w:eastAsia="de-DE"/>
+        </w:rPr>
+        <w:t xml:space="preserve"> Klassen für jeden CI-Typ erstel</w:t>
       </w:r>
       <w:r>
         <w:rPr>
@@ -5219,7 +5510,21 @@
         <w:rPr>
           <w:lang w:eastAsia="de-DE"/>
         </w:rPr>
-        <w:t xml:space="preserve"> Tabelle alle Attribute enthält, mit denen nach allen CI-Typen gesucht werden können soll und dies auch performant, für den Benutzer schnell genug passiert</w:t>
+        <w:t xml:space="preserve"> Tabelle alle Attribute enthält, mit denen nach allen CI-Typen gesucht werden können soll und dies auch </w:t>
+      </w:r>
+      <w:proofErr w:type="spellStart"/>
+      <w:r>
+        <w:rPr>
+          <w:lang w:eastAsia="de-DE"/>
+        </w:rPr>
+        <w:t>performant</w:t>
+      </w:r>
+      <w:proofErr w:type="spellEnd"/>
+      <w:r>
+        <w:rPr>
+          <w:lang w:eastAsia="de-DE"/>
+        </w:rPr>
+        <w:t>, für den Benutzer schnell genug passiert</w:t>
       </w:r>
       <w:r>
         <w:rPr>
@@ -5265,7 +5570,15 @@
         <w:t xml:space="preserve">Dem entgegen steht </w:t>
       </w:r>
       <w:r>
-        <w:t>SAdvS2, die in den CI-Typ spezifischen Tabellen sucht. So ist es in SISec realisiert. So wurde auch in AIR bisher verfahren. Die Suche nach Transbase-Tabelle „A</w:t>
+        <w:t xml:space="preserve">SAdvS2, die in den CI-Typ spezifischen Tabellen sucht. So ist es in </w:t>
+      </w:r>
+      <w:proofErr w:type="spellStart"/>
+      <w:r>
+        <w:t>SISec</w:t>
+      </w:r>
+      <w:proofErr w:type="spellEnd"/>
+      <w:r>
+        <w:t xml:space="preserve"> realisiert. So wurde auch in AIR bisher verfahren. Die Suche nach Transbase-Tabelle „A</w:t>
       </w:r>
       <w:r>
         <w:t>N</w:t>
@@ -5532,7 +5845,49 @@
         <w:rPr>
           <w:lang w:eastAsia="de-DE"/>
         </w:rPr>
-        <w:t xml:space="preserve">Unabhängig von dieser Frage ist die Ermittlung der verfügbaren CI-Typen aus der Transbase. Welche Tabelle, View oder Funktion soll verwendet werden mit evtl. welchen technischen SQL Abfrage WHERE Einschränkungen? Die CI-Typ Ergebnisliste kann mit ExtJS Bordmitteln für die Advanced Search und für die CI Relationships </w:t>
+        <w:t xml:space="preserve">Unabhängig von dieser Frage ist die Ermittlung der verfügbaren CI-Typen aus der Transbase. Welche Tabelle, View oder Funktion soll verwendet werden mit evtl. welchen technischen SQL Abfrage WHERE Einschränkungen? Die CI-Typ Ergebnisliste kann mit </w:t>
+      </w:r>
+      <w:proofErr w:type="spellStart"/>
+      <w:r>
+        <w:rPr>
+          <w:lang w:eastAsia="de-DE"/>
+        </w:rPr>
+        <w:t>ExtJS</w:t>
+      </w:r>
+      <w:proofErr w:type="spellEnd"/>
+      <w:r>
+        <w:rPr>
+          <w:lang w:eastAsia="de-DE"/>
+        </w:rPr>
+        <w:t xml:space="preserve"> Bordmitteln für die </w:t>
+      </w:r>
+      <w:proofErr w:type="spellStart"/>
+      <w:r>
+        <w:rPr>
+          <w:lang w:eastAsia="de-DE"/>
+        </w:rPr>
+        <w:t>Advanced</w:t>
+      </w:r>
+      <w:proofErr w:type="spellEnd"/>
+      <w:r>
+        <w:rPr>
+          <w:lang w:eastAsia="de-DE"/>
+        </w:rPr>
+        <w:t xml:space="preserve"> Search und für die CI </w:t>
+      </w:r>
+      <w:proofErr w:type="spellStart"/>
+      <w:r>
+        <w:rPr>
+          <w:lang w:eastAsia="de-DE"/>
+        </w:rPr>
+        <w:t>Relationships</w:t>
+      </w:r>
+      <w:proofErr w:type="spellEnd"/>
+      <w:r>
+        <w:rPr>
+          <w:lang w:eastAsia="de-DE"/>
+        </w:rPr>
+        <w:t xml:space="preserve"> </w:t>
       </w:r>
       <w:r>
         <w:rPr>
@@ -5613,11 +5968,19 @@
         </w:rPr>
       </w:pPr>
       <w:bookmarkStart w:id="20" w:name="_Toc346789256"/>
-      <w:r>
-        <w:rPr>
-          <w:lang w:eastAsia="de-DE"/>
-        </w:rPr>
-        <w:t>Advanced Search</w:t>
+      <w:proofErr w:type="spellStart"/>
+      <w:r>
+        <w:rPr>
+          <w:lang w:eastAsia="de-DE"/>
+        </w:rPr>
+        <w:t>Advanced</w:t>
+      </w:r>
+      <w:proofErr w:type="spellEnd"/>
+      <w:r>
+        <w:rPr>
+          <w:lang w:eastAsia="de-DE"/>
+        </w:rPr>
+        <w:t xml:space="preserve"> Search</w:t>
       </w:r>
       <w:r>
         <w:rPr>
@@ -5655,7 +6018,21 @@
         <w:rPr>
           <w:lang w:eastAsia="de-DE"/>
         </w:rPr>
-        <w:t>Liste von Feldern, die für alle bereits bestehenden CI-Typen relevant sind. Einziger Sonderfall ist der CI-Typ „Application“. Bei diesem kommen zusätzliche Suchfelder hinzu, die wieder verschwinden, sobald ein anderer CI-Typ zur Suche ausgewählt wird.</w:t>
+        <w:t>Liste von Feldern, die für alle bereits bestehenden CI-Typen relevant sind. Einziger Sonderfall ist der CI-Typ „</w:t>
+      </w:r>
+      <w:proofErr w:type="spellStart"/>
+      <w:r>
+        <w:rPr>
+          <w:lang w:eastAsia="de-DE"/>
+        </w:rPr>
+        <w:t>Application</w:t>
+      </w:r>
+      <w:proofErr w:type="spellEnd"/>
+      <w:r>
+        <w:rPr>
+          <w:lang w:eastAsia="de-DE"/>
+        </w:rPr>
+        <w:t>“. Bei diesem kommen zusätzliche Suchfelder hinzu, die wieder verschwinden, sobald ein anderer CI-Typ zur Suche ausgewählt wird.</w:t>
       </w:r>
       <w:r>
         <w:rPr>
@@ -5691,7 +6068,21 @@
         <w:rPr>
           <w:lang w:eastAsia="de-DE"/>
         </w:rPr>
-        <w:t>gung der neuen Suchfelder in der Advanced Search eine weitere Entscheidung die getroffen werden muss.</w:t>
+        <w:t xml:space="preserve">gung der neuen Suchfelder in der </w:t>
+      </w:r>
+      <w:proofErr w:type="spellStart"/>
+      <w:r>
+        <w:rPr>
+          <w:lang w:eastAsia="de-DE"/>
+        </w:rPr>
+        <w:t>Advanced</w:t>
+      </w:r>
+      <w:proofErr w:type="spellEnd"/>
+      <w:r>
+        <w:rPr>
+          <w:lang w:eastAsia="de-DE"/>
+        </w:rPr>
+        <w:t xml:space="preserve"> Search eine weitere Entscheidung die getroffen werden muss.</w:t>
       </w:r>
     </w:p>
     <w:p>
@@ -5800,11 +6191,19 @@
         </w:rPr>
         <w:t xml:space="preserve">Mehr </w:t>
       </w:r>
-      <w:r>
-        <w:rPr>
-          <w:lang w:eastAsia="de-DE"/>
-        </w:rPr>
-        <w:t>Javascript Code mit redundanten Suchfeldern je CI-Typ Suchmaske</w:t>
+      <w:proofErr w:type="spellStart"/>
+      <w:r>
+        <w:rPr>
+          <w:lang w:eastAsia="de-DE"/>
+        </w:rPr>
+        <w:t>Javascript</w:t>
+      </w:r>
+      <w:proofErr w:type="spellEnd"/>
+      <w:r>
+        <w:rPr>
+          <w:lang w:eastAsia="de-DE"/>
+        </w:rPr>
+        <w:t xml:space="preserve"> Code mit redundanten Suchfeldern je CI-Typ Suchmaske</w:t>
       </w:r>
     </w:p>
     <w:p>
@@ -5931,7 +6330,21 @@
         <w:rPr>
           <w:lang w:eastAsia="de-DE"/>
         </w:rPr>
-        <w:t xml:space="preserve"> neuer Javascript Code</w:t>
+        <w:t xml:space="preserve"> neuer </w:t>
+      </w:r>
+      <w:proofErr w:type="spellStart"/>
+      <w:r>
+        <w:rPr>
+          <w:lang w:eastAsia="de-DE"/>
+        </w:rPr>
+        <w:t>Javascript</w:t>
+      </w:r>
+      <w:proofErr w:type="spellEnd"/>
+      <w:r>
+        <w:rPr>
+          <w:lang w:eastAsia="de-DE"/>
+        </w:rPr>
+        <w:t xml:space="preserve"> Code</w:t>
       </w:r>
     </w:p>
     <w:p>
@@ -6312,13 +6725,41 @@
         <w:rPr>
           <w:lang w:eastAsia="de-DE"/>
         </w:rPr>
-        <w:t xml:space="preserve"> die Mandatory- und</w:t>
-      </w:r>
-      <w:r>
-        <w:rPr>
-          <w:lang w:eastAsia="de-DE"/>
-        </w:rPr>
-        <w:t xml:space="preserve"> Required- Felder zu bearbeiten.</w:t>
+        <w:t xml:space="preserve"> die </w:t>
+      </w:r>
+      <w:proofErr w:type="spellStart"/>
+      <w:r>
+        <w:rPr>
+          <w:lang w:eastAsia="de-DE"/>
+        </w:rPr>
+        <w:t>Mandatory</w:t>
+      </w:r>
+      <w:proofErr w:type="spellEnd"/>
+      <w:r>
+        <w:rPr>
+          <w:lang w:eastAsia="de-DE"/>
+        </w:rPr>
+        <w:t>- und</w:t>
+      </w:r>
+      <w:r>
+        <w:rPr>
+          <w:lang w:eastAsia="de-DE"/>
+        </w:rPr>
+        <w:t xml:space="preserve"> </w:t>
+      </w:r>
+      <w:proofErr w:type="spellStart"/>
+      <w:r>
+        <w:rPr>
+          <w:lang w:eastAsia="de-DE"/>
+        </w:rPr>
+        <w:t>Required</w:t>
+      </w:r>
+      <w:proofErr w:type="spellEnd"/>
+      <w:r>
+        <w:rPr>
+          <w:lang w:eastAsia="de-DE"/>
+        </w:rPr>
+        <w:t>- Felder zu bearbeiten.</w:t>
       </w:r>
       <w:r>
         <w:rPr>
@@ -6336,7 +6777,21 @@
         <w:rPr>
           <w:lang w:eastAsia="de-DE"/>
         </w:rPr>
-        <w:t xml:space="preserve"> nur „Application“ Typ CIs für die Tabelle Anwendung neu an</w:t>
+        <w:t xml:space="preserve"> nur „</w:t>
+      </w:r>
+      <w:proofErr w:type="spellStart"/>
+      <w:r>
+        <w:rPr>
+          <w:lang w:eastAsia="de-DE"/>
+        </w:rPr>
+        <w:t>Application</w:t>
+      </w:r>
+      <w:proofErr w:type="spellEnd"/>
+      <w:r>
+        <w:rPr>
+          <w:lang w:eastAsia="de-DE"/>
+        </w:rPr>
+        <w:t>“ Typ CIs für die Tabelle Anwendung neu an</w:t>
       </w:r>
       <w:r>
         <w:rPr>
@@ -6435,12 +6890,14 @@
         </w:rPr>
         <w:t>„</w:t>
       </w:r>
+      <w:proofErr w:type="spellStart"/>
       <w:r>
         <w:rPr>
           <w:lang w:eastAsia="de-DE"/>
         </w:rPr>
         <w:t>Mandatory</w:t>
       </w:r>
+      <w:proofErr w:type="spellEnd"/>
       <w:r>
         <w:rPr>
           <w:lang w:eastAsia="de-DE"/>
@@ -6459,6 +6916,7 @@
         </w:rPr>
         <w:t>„</w:t>
       </w:r>
+      <w:proofErr w:type="spellStart"/>
       <w:r>
         <w:rPr>
           <w:lang w:eastAsia="de-DE"/>
@@ -6477,6 +6935,7 @@
         </w:rPr>
         <w:t>red</w:t>
       </w:r>
+      <w:proofErr w:type="spellEnd"/>
       <w:r>
         <w:rPr>
           <w:lang w:eastAsia="de-DE"/>
@@ -6530,7 +6989,35 @@
         <w:rPr>
           <w:lang w:eastAsia="de-DE"/>
         </w:rPr>
-        <w:t xml:space="preserve">„Mandatory“ und „Required“ </w:t>
+        <w:t>„</w:t>
+      </w:r>
+      <w:proofErr w:type="spellStart"/>
+      <w:r>
+        <w:rPr>
+          <w:lang w:eastAsia="de-DE"/>
+        </w:rPr>
+        <w:t>Mandatory</w:t>
+      </w:r>
+      <w:proofErr w:type="spellEnd"/>
+      <w:r>
+        <w:rPr>
+          <w:lang w:eastAsia="de-DE"/>
+        </w:rPr>
+        <w:t>“ und „</w:t>
+      </w:r>
+      <w:proofErr w:type="spellStart"/>
+      <w:r>
+        <w:rPr>
+          <w:lang w:eastAsia="de-DE"/>
+        </w:rPr>
+        <w:t>Required</w:t>
+      </w:r>
+      <w:proofErr w:type="spellEnd"/>
+      <w:r>
+        <w:rPr>
+          <w:lang w:eastAsia="de-DE"/>
+        </w:rPr>
+        <w:t xml:space="preserve">“ </w:t>
       </w:r>
       <w:r>
         <w:rPr>
@@ -6615,7 +7102,35 @@
         <w:rPr>
           <w:lang w:eastAsia="de-DE"/>
         </w:rPr>
-        <w:t>[Strategie SW2] bedeutet das Verhalten von SISec an dieser Stelle zu übernehmen. Wird ein non Transbase-Tabelle „Anwendung“ CI Typ ausgewählt, würde AIR in die CI Bearbeitung</w:t>
+        <w:t xml:space="preserve">[Strategie SW2] bedeutet das Verhalten von </w:t>
+      </w:r>
+      <w:proofErr w:type="spellStart"/>
+      <w:r>
+        <w:rPr>
+          <w:lang w:eastAsia="de-DE"/>
+        </w:rPr>
+        <w:t>SISec</w:t>
+      </w:r>
+      <w:proofErr w:type="spellEnd"/>
+      <w:r>
+        <w:rPr>
+          <w:lang w:eastAsia="de-DE"/>
+        </w:rPr>
+        <w:t xml:space="preserve"> an dieser Stelle zu übernehmen. Wird </w:t>
+      </w:r>
+      <w:proofErr w:type="gramStart"/>
+      <w:r>
+        <w:rPr>
+          <w:lang w:eastAsia="de-DE"/>
+        </w:rPr>
+        <w:t>ein</w:t>
+      </w:r>
+      <w:proofErr w:type="gramEnd"/>
+      <w:r>
+        <w:rPr>
+          <w:lang w:eastAsia="de-DE"/>
+        </w:rPr>
+        <w:t xml:space="preserve"> non Transbase-Tabelle „Anwendung“ CI Typ ausgewählt, würde AIR in die CI Bearbeitung</w:t>
       </w:r>
       <w:r>
         <w:rPr>
@@ -6658,7 +7173,35 @@
         <w:rPr>
           <w:lang w:eastAsia="de-DE"/>
         </w:rPr>
-        <w:t>„Mandatory“ und „Required“ Felder bearbeitet und ges</w:t>
+        <w:t>„</w:t>
+      </w:r>
+      <w:proofErr w:type="spellStart"/>
+      <w:r>
+        <w:rPr>
+          <w:lang w:eastAsia="de-DE"/>
+        </w:rPr>
+        <w:t>Mandatory</w:t>
+      </w:r>
+      <w:proofErr w:type="spellEnd"/>
+      <w:r>
+        <w:rPr>
+          <w:lang w:eastAsia="de-DE"/>
+        </w:rPr>
+        <w:t>“ und „</w:t>
+      </w:r>
+      <w:proofErr w:type="spellStart"/>
+      <w:r>
+        <w:rPr>
+          <w:lang w:eastAsia="de-DE"/>
+        </w:rPr>
+        <w:t>Required</w:t>
+      </w:r>
+      <w:proofErr w:type="spellEnd"/>
+      <w:r>
+        <w:rPr>
+          <w:lang w:eastAsia="de-DE"/>
+        </w:rPr>
+        <w:t>“ Felder bearbeitet und ges</w:t>
       </w:r>
       <w:r>
         <w:rPr>
@@ -7027,6 +7570,7 @@
         </w:rPr>
       </w:pPr>
       <w:bookmarkStart w:id="22" w:name="_Toc346789258"/>
+      <w:proofErr w:type="spellStart"/>
       <w:r>
         <w:rPr>
           <w:lang w:eastAsia="de-DE"/>
@@ -7034,6 +7578,7 @@
         <w:t>Relationships</w:t>
       </w:r>
       <w:bookmarkEnd w:id="22"/>
+      <w:proofErr w:type="spellEnd"/>
     </w:p>
     <w:p>
       <w:pPr>
@@ -7057,7 +7602,35 @@
         <w:rPr>
           <w:lang w:eastAsia="de-DE"/>
         </w:rPr>
-        <w:t xml:space="preserve"> ist in der Relationship-Matrix definiert. Sie enthält bereits alle CI-Typen. Zu finden ist sie unter </w:t>
+        <w:t xml:space="preserve"> </w:t>
+      </w:r>
+      <w:proofErr w:type="gramStart"/>
+      <w:r>
+        <w:rPr>
+          <w:lang w:eastAsia="de-DE"/>
+        </w:rPr>
+        <w:t>ist</w:t>
+      </w:r>
+      <w:proofErr w:type="gramEnd"/>
+      <w:r>
+        <w:rPr>
+          <w:lang w:eastAsia="de-DE"/>
+        </w:rPr>
+        <w:t xml:space="preserve"> in der </w:t>
+      </w:r>
+      <w:proofErr w:type="spellStart"/>
+      <w:r>
+        <w:rPr>
+          <w:lang w:eastAsia="de-DE"/>
+        </w:rPr>
+        <w:t>Relationship</w:t>
+      </w:r>
+      <w:proofErr w:type="spellEnd"/>
+      <w:r>
+        <w:rPr>
+          <w:lang w:eastAsia="de-DE"/>
+        </w:rPr>
+        <w:t xml:space="preserve">-Matrix definiert. Sie enthält bereits alle CI-Typen. Zu finden ist sie unter </w:t>
       </w:r>
     </w:p>
     <w:p>
@@ -7171,7 +7744,35 @@
         <w:rPr>
           <w:lang w:eastAsia="de-DE"/>
         </w:rPr>
-        <w:t>ist noch beschränkt auf die CI-Typen der Transbase-Tabellen „Anwendung“ und „IT_System“ mit den Typen „Hardware System“ und „Transient System Platform“.</w:t>
+        <w:t>ist noch beschränkt auf die CI-Typen der Transbase-Tabellen „Anwendung“ und „</w:t>
+      </w:r>
+      <w:proofErr w:type="spellStart"/>
+      <w:r>
+        <w:rPr>
+          <w:lang w:eastAsia="de-DE"/>
+        </w:rPr>
+        <w:t>IT_System</w:t>
+      </w:r>
+      <w:proofErr w:type="spellEnd"/>
+      <w:r>
+        <w:rPr>
+          <w:lang w:eastAsia="de-DE"/>
+        </w:rPr>
+        <w:t xml:space="preserve">“ mit den Typen „Hardware System“ und „Transient System </w:t>
+      </w:r>
+      <w:proofErr w:type="spellStart"/>
+      <w:r>
+        <w:rPr>
+          <w:lang w:eastAsia="de-DE"/>
+        </w:rPr>
+        <w:t>Platform</w:t>
+      </w:r>
+      <w:proofErr w:type="spellEnd"/>
+      <w:r>
+        <w:rPr>
+          <w:lang w:eastAsia="de-DE"/>
+        </w:rPr>
+        <w:t>“.</w:t>
       </w:r>
     </w:p>
     <w:p>
@@ -7264,12 +7865,14 @@
         </w:rPr>
         <w:t>tion „</w:t>
       </w:r>
+      <w:proofErr w:type="spellStart"/>
       <w:r>
         <w:rPr>
           <w:lang w:eastAsia="de-DE"/>
         </w:rPr>
         <w:t>FT_RelatedCIs</w:t>
       </w:r>
+      <w:proofErr w:type="spellEnd"/>
       <w:r>
         <w:rPr>
           <w:lang w:eastAsia="de-DE"/>
@@ -7286,7 +7889,35 @@
         <w:rPr>
           <w:lang w:eastAsia="de-DE"/>
         </w:rPr>
-        <w:t>. Sie erwartet die Parameter „tableId“, „ciId“</w:t>
+        <w:t>. Sie erwartet die Parameter „</w:t>
+      </w:r>
+      <w:proofErr w:type="spellStart"/>
+      <w:r>
+        <w:rPr>
+          <w:lang w:eastAsia="de-DE"/>
+        </w:rPr>
+        <w:t>tableId</w:t>
+      </w:r>
+      <w:proofErr w:type="spellEnd"/>
+      <w:r>
+        <w:rPr>
+          <w:lang w:eastAsia="de-DE"/>
+        </w:rPr>
+        <w:t>“, „</w:t>
+      </w:r>
+      <w:proofErr w:type="spellStart"/>
+      <w:r>
+        <w:rPr>
+          <w:lang w:eastAsia="de-DE"/>
+        </w:rPr>
+        <w:t>ciId</w:t>
+      </w:r>
+      <w:proofErr w:type="spellEnd"/>
+      <w:r>
+        <w:rPr>
+          <w:lang w:eastAsia="de-DE"/>
+        </w:rPr>
+        <w:t>“</w:t>
       </w:r>
       <w:r>
         <w:rPr>
@@ -7298,7 +7929,21 @@
         <w:rPr>
           <w:lang w:eastAsia="de-DE"/>
         </w:rPr>
-        <w:t>einen Parameter mit den Werten „Upstream“ oder „Downstream“</w:t>
+        <w:t>einen Parameter mit den Werten „</w:t>
+      </w:r>
+      <w:proofErr w:type="spellStart"/>
+      <w:r>
+        <w:rPr>
+          <w:lang w:eastAsia="de-DE"/>
+        </w:rPr>
+        <w:t>Upstream</w:t>
+      </w:r>
+      <w:proofErr w:type="spellEnd"/>
+      <w:r>
+        <w:rPr>
+          <w:lang w:eastAsia="de-DE"/>
+        </w:rPr>
+        <w:t>“ oder „Downstream“</w:t>
       </w:r>
       <w:r>
         <w:rPr>
@@ -7341,7 +7986,35 @@
         <w:rPr>
           <w:lang w:eastAsia="de-DE"/>
         </w:rPr>
-        <w:t xml:space="preserve">Die AIR „Upstream“ und „Downstream“ Relationship </w:t>
+        <w:t>Die AIR „</w:t>
+      </w:r>
+      <w:proofErr w:type="spellStart"/>
+      <w:r>
+        <w:rPr>
+          <w:lang w:eastAsia="de-DE"/>
+        </w:rPr>
+        <w:t>Upstream</w:t>
+      </w:r>
+      <w:proofErr w:type="spellEnd"/>
+      <w:r>
+        <w:rPr>
+          <w:lang w:eastAsia="de-DE"/>
+        </w:rPr>
+        <w:t xml:space="preserve">“ und „Downstream“ </w:t>
+      </w:r>
+      <w:proofErr w:type="spellStart"/>
+      <w:r>
+        <w:rPr>
+          <w:lang w:eastAsia="de-DE"/>
+        </w:rPr>
+        <w:t>Relationship</w:t>
+      </w:r>
+      <w:proofErr w:type="spellEnd"/>
+      <w:r>
+        <w:rPr>
+          <w:lang w:eastAsia="de-DE"/>
+        </w:rPr>
+        <w:t xml:space="preserve"> </w:t>
       </w:r>
       <w:r>
         <w:rPr>
@@ -7353,13 +8026,35 @@
         <w:rPr>
           <w:lang w:eastAsia="de-DE"/>
         </w:rPr>
-        <w:t xml:space="preserve">Tabellen der Seite “Relationships” werten die </w:t>
-      </w:r>
-      <w:r>
-        <w:rPr>
-          <w:lang w:eastAsia="de-DE"/>
-        </w:rPr>
-        <w:t>Relationship-Matrix</w:t>
+        <w:t>Tabellen der Seite “</w:t>
+      </w:r>
+      <w:proofErr w:type="spellStart"/>
+      <w:r>
+        <w:rPr>
+          <w:lang w:eastAsia="de-DE"/>
+        </w:rPr>
+        <w:t>Relationships</w:t>
+      </w:r>
+      <w:proofErr w:type="spellEnd"/>
+      <w:r>
+        <w:rPr>
+          <w:lang w:eastAsia="de-DE"/>
+        </w:rPr>
+        <w:t xml:space="preserve">” werten die </w:t>
+      </w:r>
+      <w:proofErr w:type="spellStart"/>
+      <w:r>
+        <w:rPr>
+          <w:lang w:eastAsia="de-DE"/>
+        </w:rPr>
+        <w:t>Relationship</w:t>
+      </w:r>
+      <w:proofErr w:type="spellEnd"/>
+      <w:r>
+        <w:rPr>
+          <w:lang w:eastAsia="de-DE"/>
+        </w:rPr>
+        <w:t>-Matrix</w:t>
       </w:r>
       <w:r>
         <w:rPr>
@@ -7398,7 +8093,15 @@
       </w:pPr>
       <w:bookmarkStart w:id="23" w:name="_Toc346789259"/>
       <w:r>
-        <w:t>CI Specifics – Hauptbereich der Anpassung</w:t>
+        <w:t xml:space="preserve">CI </w:t>
+      </w:r>
+      <w:proofErr w:type="spellStart"/>
+      <w:r>
+        <w:t>Specifics</w:t>
+      </w:r>
+      <w:proofErr w:type="spellEnd"/>
+      <w:r>
+        <w:t xml:space="preserve"> – Hauptbereich der Anpassung</w:t>
       </w:r>
       <w:bookmarkEnd w:id="23"/>
     </w:p>
@@ -7418,7 +8121,21 @@
         <w:rPr>
           <w:lang w:eastAsia="de-DE"/>
         </w:rPr>
-        <w:t xml:space="preserve"> Maske "Specifics" </w:t>
+        <w:t xml:space="preserve"> Maske "</w:t>
+      </w:r>
+      <w:proofErr w:type="spellStart"/>
+      <w:r>
+        <w:rPr>
+          <w:lang w:eastAsia="de-DE"/>
+        </w:rPr>
+        <w:t>Specifics</w:t>
+      </w:r>
+      <w:proofErr w:type="spellEnd"/>
+      <w:r>
+        <w:rPr>
+          <w:lang w:eastAsia="de-DE"/>
+        </w:rPr>
+        <w:t xml:space="preserve">" </w:t>
       </w:r>
       <w:r>
         <w:rPr>
@@ -7462,11 +8179,19 @@
         </w:rPr>
         <w:t xml:space="preserve"> </w:t>
       </w:r>
-      <w:r>
-        <w:rPr>
-          <w:lang w:eastAsia="de-DE"/>
-        </w:rPr>
-        <w:t xml:space="preserve">SISec </w:t>
+      <w:proofErr w:type="spellStart"/>
+      <w:r>
+        <w:rPr>
+          <w:lang w:eastAsia="de-DE"/>
+        </w:rPr>
+        <w:t>SISec</w:t>
+      </w:r>
+      <w:proofErr w:type="spellEnd"/>
+      <w:r>
+        <w:rPr>
+          <w:lang w:eastAsia="de-DE"/>
+        </w:rPr>
+        <w:t xml:space="preserve"> </w:t>
       </w:r>
       <w:r>
         <w:rPr>
@@ -7514,7 +8239,29 @@
             <w:sz w:val="20"/>
             <w:lang w:val="en-US" w:eastAsia="de-DE"/>
           </w:rPr>
-          <w:t>http://sp-coll-bbs.bayer-ag.com/sites/000127/ConfigMgmt/Forum/non-public/SISec CI-Typ Speci</w:t>
+          <w:t>http://sp-coll-bbs.bayer-ag.com/sites/000127/ConfigMgmt/Forum/non-public/SISec CI-</w:t>
+        </w:r>
+        <w:proofErr w:type="spellStart"/>
+        <w:r>
+          <w:rPr>
+            <w:rStyle w:val="Hyperlink"/>
+            <w:rFonts w:cs="Arial"/>
+            <w:b/>
+            <w:sz w:val="20"/>
+            <w:lang w:val="en-US" w:eastAsia="de-DE"/>
+          </w:rPr>
+          <w:t>Typ</w:t>
+        </w:r>
+        <w:proofErr w:type="spellEnd"/>
+        <w:r>
+          <w:rPr>
+            <w:rStyle w:val="Hyperlink"/>
+            <w:rFonts w:cs="Arial"/>
+            <w:b/>
+            <w:sz w:val="20"/>
+            <w:lang w:val="en-US" w:eastAsia="de-DE"/>
+          </w:rPr>
+          <w:t xml:space="preserve"> Speci</w:t>
         </w:r>
         <w:r>
           <w:rPr>
@@ -8203,12 +8950,14 @@
                 <w:sz w:val="20"/>
               </w:rPr>
             </w:pPr>
+            <w:proofErr w:type="spellStart"/>
             <w:r>
               <w:rPr>
                 <w:sz w:val="20"/>
               </w:rPr>
               <w:t>Lifecycle</w:t>
             </w:r>
+            <w:proofErr w:type="spellEnd"/>
           </w:p>
         </w:tc>
         <w:tc>
@@ -8307,8 +9056,16 @@
               <w:rPr>
                 <w:sz w:val="20"/>
               </w:rPr>
-              <w:t>Primary Function</w:t>
+              <w:t xml:space="preserve">Primary </w:t>
             </w:r>
+            <w:proofErr w:type="spellStart"/>
+            <w:r>
+              <w:rPr>
+                <w:sz w:val="20"/>
+              </w:rPr>
+              <w:t>Function</w:t>
+            </w:r>
+            <w:proofErr w:type="spellEnd"/>
           </w:p>
         </w:tc>
         <w:tc>
@@ -8353,11 +9110,19 @@
                 <w:sz w:val="20"/>
               </w:rPr>
             </w:pPr>
+            <w:proofErr w:type="spellStart"/>
             <w:r>
               <w:rPr>
                 <w:sz w:val="20"/>
               </w:rPr>
-              <w:t>License Scanning</w:t>
+              <w:t>License</w:t>
+            </w:r>
+            <w:proofErr w:type="spellEnd"/>
+            <w:r>
+              <w:rPr>
+                <w:sz w:val="20"/>
+              </w:rPr>
+              <w:t xml:space="preserve"> Scanning</w:t>
             </w:r>
           </w:p>
         </w:tc>
@@ -8511,12 +9276,14 @@
                 <w:lang w:val="en-US"/>
               </w:rPr>
             </w:pPr>
+            <w:proofErr w:type="spellStart"/>
             <w:r>
               <w:rPr>
                 <w:sz w:val="20"/>
               </w:rPr>
               <w:t>Lifecycle</w:t>
             </w:r>
+            <w:proofErr w:type="spellEnd"/>
           </w:p>
         </w:tc>
         <w:tc>
@@ -9089,12 +9856,21 @@
                 <w:lang w:val="en-US"/>
               </w:rPr>
             </w:pPr>
+            <w:proofErr w:type="spellStart"/>
             <w:r>
               <w:rPr>
                 <w:sz w:val="20"/>
                 <w:lang w:val="en-US"/>
               </w:rPr>
-              <w:t>Raum :: RAUM</w:t>
+              <w:t>Raum</w:t>
+            </w:r>
+            <w:proofErr w:type="spellEnd"/>
+            <w:r>
+              <w:rPr>
+                <w:sz w:val="20"/>
+                <w:lang w:val="en-US"/>
+              </w:rPr>
+              <w:t xml:space="preserve"> :: RAUM</w:t>
             </w:r>
           </w:p>
         </w:tc>
@@ -11228,12 +12004,21 @@
                 <w:lang w:val="en-US"/>
               </w:rPr>
             </w:pPr>
+            <w:proofErr w:type="spellStart"/>
             <w:r>
               <w:rPr>
                 <w:sz w:val="20"/>
                 <w:lang w:val="en-US"/>
               </w:rPr>
-              <w:t>Curcuit Name</w:t>
+              <w:t>Curcuit</w:t>
+            </w:r>
+            <w:proofErr w:type="spellEnd"/>
+            <w:r>
+              <w:rPr>
+                <w:sz w:val="20"/>
+                <w:lang w:val="en-US"/>
+              </w:rPr>
+              <w:t xml:space="preserve"> Name</w:t>
             </w:r>
           </w:p>
         </w:tc>
@@ -11457,388 +12242,419 @@
           <w:b/>
           <w:color w:val="FF0000"/>
         </w:rPr>
-        <w:t>den Lokationsketten Hintergrund für die Felder erläutern, bei denen kein D</w:t>
+        <w:t>den Lokationsketten Hintergrund für die Felder erläutern, bei denen kein Datenbankfeld in der rechten Tabellenspalte steht</w:t>
       </w:r>
       <w:r>
         <w:rPr>
           <w:b/>
           <w:color w:val="FF0000"/>
         </w:rPr>
-        <w:t>a</w:t>
+        <w:t xml:space="preserve"> </w:t>
       </w:r>
       <w:r>
         <w:rPr>
           <w:b/>
           <w:color w:val="FF0000"/>
         </w:rPr>
-        <w:t>tenbankfeld in der rechten Tabellenspalte steht</w:t>
-      </w:r>
-      <w:r>
+        <w:t>…</w:t>
+      </w:r>
+    </w:p>
+    <w:p/>
+    <w:p>
+      <w:pPr>
+        <w:pStyle w:val="berschrift3"/>
+      </w:pPr>
+      <w:bookmarkStart w:id="27" w:name="_Toc346789263"/>
+      <w:r>
+        <w:t>Einbau der neuen CI-Typ Masken</w:t>
+      </w:r>
+      <w:bookmarkEnd w:id="27"/>
+    </w:p>
+    <w:p>
+      <w:r>
+        <w:t xml:space="preserve">Es sind zwei Strategien wählbar, wie die Lese- und Bearbeitungsmasken der neuen CI-Typen in das </w:t>
+      </w:r>
+      <w:proofErr w:type="spellStart"/>
+      <w:r>
+        <w:t>CiEditView</w:t>
+      </w:r>
+      <w:proofErr w:type="spellEnd"/>
+      <w:r>
+        <w:t xml:space="preserve"> Modul</w:t>
+      </w:r>
+      <w:r>
+        <w:t xml:space="preserve"> integriert werden können</w:t>
+      </w:r>
+      <w:r>
+        <w:t>:</w:t>
+      </w:r>
+    </w:p>
+    <w:p>
+      <w:pPr>
+        <w:rPr>
+          <w:lang w:eastAsia="de-DE"/>
+        </w:rPr>
+      </w:pPr>
+      <w:r>
+        <w:rPr>
+          <w:lang w:eastAsia="de-DE"/>
+        </w:rPr>
+        <w:t xml:space="preserve">[Strategie </w:t>
+      </w:r>
+      <w:r>
+        <w:t>S</w:t>
+      </w:r>
+      <w:r>
+        <w:t>CIEDIT</w:t>
+      </w:r>
+      <w:r>
+        <w:t>1</w:t>
+      </w:r>
+      <w:r>
+        <w:rPr>
+          <w:lang w:eastAsia="de-DE"/>
+        </w:rPr>
+        <w:t xml:space="preserve">]: </w:t>
+      </w:r>
+      <w:r>
+        <w:rPr>
+          <w:lang w:eastAsia="de-DE"/>
+        </w:rPr>
+        <w:t>eine</w:t>
+      </w:r>
+      <w:r>
+        <w:rPr>
+          <w:lang w:eastAsia="de-DE"/>
+        </w:rPr>
+        <w:t xml:space="preserve"> </w:t>
+      </w:r>
+      <w:r>
+        <w:t>Maske für jeden einzelnen CI-Typ</w:t>
+      </w:r>
+    </w:p>
+    <w:p>
+      <w:pPr>
+        <w:spacing w:after="0"/>
+      </w:pPr>
+      <w:r>
+        <w:rPr>
+          <w:lang w:eastAsia="de-DE"/>
+        </w:rPr>
+        <w:t xml:space="preserve">[Strategie </w:t>
+      </w:r>
+      <w:r>
+        <w:t>SCIEDIT2</w:t>
+      </w:r>
+      <w:r>
+        <w:rPr>
+          <w:lang w:eastAsia="de-DE"/>
+        </w:rPr>
+        <w:t xml:space="preserve">]: </w:t>
+      </w:r>
+      <w:r>
+        <w:rPr>
+          <w:lang w:eastAsia="de-DE"/>
+        </w:rPr>
+        <w:t xml:space="preserve">eine </w:t>
+      </w:r>
+      <w:r>
+        <w:t>Maske</w:t>
+      </w:r>
+      <w:r>
+        <w:t xml:space="preserve"> nur</w:t>
+      </w:r>
+      <w:r>
+        <w:t xml:space="preserve"> für jede CI-Typ</w:t>
+      </w:r>
+      <w:r>
+        <w:t xml:space="preserve"> Kategorie</w:t>
+      </w:r>
+      <w:r>
+        <w:t>:</w:t>
+      </w:r>
+      <w:r>
+        <w:t xml:space="preserve"> </w:t>
+      </w:r>
+      <w:r>
+        <w:t>IT Items, Location Items und</w:t>
+      </w:r>
+    </w:p>
+    <w:p>
+      <w:pPr>
+        <w:ind w:left="1418" w:firstLine="709"/>
+        <w:rPr>
+          <w:lang w:eastAsia="de-DE"/>
+        </w:rPr>
+      </w:pPr>
+      <w:r>
+        <w:t xml:space="preserve"> </w:t>
+      </w:r>
+      <w:proofErr w:type="spellStart"/>
+      <w:r>
+        <w:t>Organizational</w:t>
+      </w:r>
+      <w:proofErr w:type="spellEnd"/>
+      <w:r>
+        <w:t xml:space="preserve"> Items</w:t>
+      </w:r>
+    </w:p>
+    <w:p>
+      <w:r>
+        <w:t xml:space="preserve">SCIEDIT1 bedeutet, dass jedes Feld eines CI-Typs wie es in den Kapiteln 2.3.1 bis 2.3.3 für jeden CI-Typ aufgeführt ist, genauso auf einer CI-Typ Maske platziert wird. Hierbei kommt es zu einem mehrfachen Auftreten </w:t>
+      </w:r>
+      <w:r>
+        <w:t>gleicher</w:t>
+      </w:r>
+      <w:r>
+        <w:t xml:space="preserve"> Felder auf den jeweiligen CI-Typ Masken. Z.B. </w:t>
+      </w:r>
+      <w:r>
+        <w:t>wäre</w:t>
+      </w:r>
+      <w:r>
+        <w:t xml:space="preserve"> das Feld „</w:t>
+      </w:r>
+      <w:proofErr w:type="spellStart"/>
+      <w:r>
+        <w:t>Building</w:t>
+      </w:r>
+      <w:proofErr w:type="spellEnd"/>
+      <w:r>
+        <w:t>“</w:t>
+      </w:r>
+      <w:r>
+        <w:t xml:space="preserve"> als ID-Name Wertpaar-Combobox</w:t>
+      </w:r>
+      <w:r>
+        <w:t xml:space="preserve"> auf den Masken der CI-Typen </w:t>
+      </w:r>
+      <w:r>
+        <w:t>„</w:t>
+      </w:r>
+      <w:r>
+        <w:rPr>
+          <w:szCs w:val="22"/>
+        </w:rPr>
+        <w:t>Position</w:t>
+      </w:r>
+      <w:r>
+        <w:rPr>
+          <w:szCs w:val="22"/>
+        </w:rPr>
+        <w:t>“</w:t>
+      </w:r>
+      <w:r>
+        <w:rPr>
+          <w:szCs w:val="22"/>
+        </w:rPr>
+        <w:t xml:space="preserve">, </w:t>
+      </w:r>
+      <w:r>
+        <w:rPr>
+          <w:szCs w:val="22"/>
+        </w:rPr>
+        <w:t>„</w:t>
+      </w:r>
+      <w:r>
+        <w:rPr>
+          <w:szCs w:val="22"/>
+        </w:rPr>
+        <w:t>Raum</w:t>
+      </w:r>
+      <w:r>
+        <w:rPr>
+          <w:szCs w:val="22"/>
+        </w:rPr>
+        <w:t>“</w:t>
+      </w:r>
+      <w:r>
+        <w:rPr>
+          <w:szCs w:val="22"/>
+        </w:rPr>
+        <w:t xml:space="preserve"> und </w:t>
+      </w:r>
+      <w:r>
+        <w:rPr>
+          <w:szCs w:val="22"/>
+        </w:rPr>
+        <w:t>„</w:t>
+      </w:r>
+      <w:proofErr w:type="spellStart"/>
+      <w:r>
+        <w:rPr>
+          <w:szCs w:val="22"/>
+        </w:rPr>
+        <w:t>Building</w:t>
+      </w:r>
+      <w:proofErr w:type="spellEnd"/>
+      <w:r>
+        <w:rPr>
+          <w:szCs w:val="22"/>
+        </w:rPr>
+        <w:t xml:space="preserve"> Area</w:t>
+      </w:r>
+      <w:r>
+        <w:rPr>
+          <w:szCs w:val="22"/>
+        </w:rPr>
+        <w:t>“ vorhanden</w:t>
+      </w:r>
+      <w:r>
+        <w:t>.</w:t>
+      </w:r>
+      <w:r>
+        <w:t xml:space="preserve"> Für den Browser und den Anwender bedeutet das eine verlängerte AIR GUI Aufbau- und Wartezeit im Vergleich zu SCIEDIT2.</w:t>
+      </w:r>
+    </w:p>
+    <w:p>
+      <w:r>
+        <w:t xml:space="preserve">SCIEDIT2 </w:t>
+      </w:r>
+      <w:r>
+        <w:t>vermeidet das Mehrfachaufkommen von Feldern auf den CI-Typ Masken von SC</w:t>
+      </w:r>
+      <w:r>
+        <w:t>I</w:t>
+      </w:r>
+      <w:r>
+        <w:t>EDIT1. Auch die Anzahl neuer Masken ist mit drei deutlich geringer. Jedoch ist der Impleme</w:t>
+      </w:r>
+      <w:r>
+        <w:t>n</w:t>
+      </w:r>
+      <w:r>
+        <w:t xml:space="preserve">tierungsaufwand höher, gerade bei den CI-Typen der </w:t>
+      </w:r>
+      <w:r>
+        <w:t>Location Items</w:t>
+      </w:r>
+      <w:r>
+        <w:t>. Dies umfasst die Ein- und Ausblendung von CI-Typ spezifischen Feldern, sowie das Laden und Speichern der dort hinte</w:t>
+      </w:r>
+      <w:r>
+        <w:t>r</w:t>
+      </w:r>
+      <w:r>
+        <w:t>legten Daten.</w:t>
+      </w:r>
+      <w:r>
+        <w:t xml:space="preserve"> Z.B. müssen beim Laden eines „Raum“ CI</w:t>
+      </w:r>
+      <w:r>
+        <w:t>s</w:t>
+      </w:r>
+      <w:r>
+        <w:t xml:space="preserve"> mehrere Felder eingeblendet werden, die zuvor ausgeblendet waren, als beispielsweise ein „</w:t>
+      </w:r>
+      <w:proofErr w:type="spellStart"/>
+      <w:r>
+        <w:t>Building</w:t>
+      </w:r>
+      <w:proofErr w:type="spellEnd"/>
+      <w:r>
+        <w:t xml:space="preserve"> Area“ CI gelad</w:t>
+      </w:r>
+      <w:r>
+        <w:t>e</w:t>
+      </w:r>
+      <w:r>
+        <w:t>n war. Entspr</w:t>
+      </w:r>
+      <w:r>
+        <w:t>e</w:t>
+      </w:r>
+      <w:r>
+        <w:t>chend muss dies beim Laden und Speichern der Daten von der und auf die Transbase-Datenbank berücksichtigt werden</w:t>
+      </w:r>
+      <w:r>
+        <w:t>, sodass etwa verhindert wird, dass „Raum“ CI Daten mitg</w:t>
+      </w:r>
+      <w:r>
+        <w:t>e</w:t>
+      </w:r>
+      <w:r>
+        <w:t>sendet werden, wenn ein „</w:t>
+      </w:r>
+      <w:proofErr w:type="spellStart"/>
+      <w:r>
+        <w:t>Building</w:t>
+      </w:r>
+      <w:proofErr w:type="spellEnd"/>
+      <w:r>
+        <w:t xml:space="preserve"> Area“ CI gespeichert wird.</w:t>
+      </w:r>
+    </w:p>
+    <w:p>
+      <w:pPr>
+        <w:pStyle w:val="Figure"/>
+        <w:rPr>
+          <w:lang w:val="de-DE"/>
+        </w:rPr>
+      </w:pPr>
+      <w:r>
+        <w:rPr>
+          <w:b/>
+          <w:lang w:val="de-DE"/>
+        </w:rPr>
+        <w:t>VERBINDLICHE</w:t>
+      </w:r>
+      <w:r>
+        <w:rPr>
+          <w:lang w:val="de-DE"/>
+        </w:rPr>
+        <w:t xml:space="preserve"> Entscheidung für:</w:t>
+      </w:r>
+      <w:r>
+        <w:rPr>
+          <w:lang w:val="de-DE"/>
+        </w:rPr>
+        <w:tab/>
+      </w:r>
+      <w:r>
+        <w:rPr>
+          <w:lang w:val="de-DE"/>
+        </w:rPr>
+        <w:tab/>
+      </w:r>
+      <w:r>
+        <w:rPr>
+          <w:lang w:val="de-DE"/>
+        </w:rPr>
+        <w:t>Strategie SCIEDIT1 [  ]</w:t>
+      </w:r>
+      <w:r>
+        <w:rPr>
+          <w:lang w:val="de-DE"/>
+        </w:rPr>
+        <w:tab/>
+      </w:r>
+      <w:r>
+        <w:rPr>
+          <w:lang w:val="de-DE"/>
+        </w:rPr>
+        <w:t>Strategie SCIEDIT2 [  ]</w:t>
+      </w:r>
+    </w:p>
+    <w:p>
+      <w:pPr>
+        <w:pStyle w:val="Figure"/>
+        <w:rPr>
+          <w:lang w:val="de-DE"/>
+        </w:rPr>
+      </w:pPr>
+    </w:p>
+    <w:p>
+      <w:pPr>
         <w:rPr>
           <w:b/>
           <w:color w:val="FF0000"/>
         </w:rPr>
-        <w:t xml:space="preserve"> </w:t>
-      </w:r>
+      </w:pPr>
       <w:r>
         <w:rPr>
           <w:b/>
           <w:color w:val="FF0000"/>
         </w:rPr>
-        <w:t>…</w:t>
-      </w:r>
-    </w:p>
-    <w:p/>
-    <w:p>
-      <w:pPr>
-        <w:pStyle w:val="berschrift3"/>
-      </w:pPr>
-      <w:bookmarkStart w:id="27" w:name="_Toc346789263"/>
-      <w:r>
-        <w:t>Einbau der neuen CI-Typ Masken</w:t>
-      </w:r>
-      <w:bookmarkEnd w:id="27"/>
-    </w:p>
-    <w:p>
-      <w:r>
-        <w:t>Es sind zwei Strategien wählbar, wie die Lese- und Bearbeitungsmasken der neuen CI-Typen in das CiEditView Modul</w:t>
-      </w:r>
-      <w:r>
-        <w:t xml:space="preserve"> integriert werden können</w:t>
-      </w:r>
-      <w:r>
-        <w:t>:</w:t>
-      </w:r>
-    </w:p>
-    <w:p>
-      <w:pPr>
-        <w:rPr>
-          <w:lang w:eastAsia="de-DE"/>
-        </w:rPr>
-      </w:pPr>
-      <w:r>
-        <w:rPr>
-          <w:lang w:eastAsia="de-DE"/>
-        </w:rPr>
-        <w:t xml:space="preserve">[Strategie </w:t>
-      </w:r>
-      <w:r>
-        <w:t>S</w:t>
-      </w:r>
-      <w:r>
-        <w:t>CIEDIT</w:t>
-      </w:r>
-      <w:r>
-        <w:t>1</w:t>
-      </w:r>
-      <w:r>
-        <w:rPr>
-          <w:lang w:eastAsia="de-DE"/>
-        </w:rPr>
-        <w:t xml:space="preserve">]: </w:t>
-      </w:r>
-      <w:r>
-        <w:rPr>
-          <w:lang w:eastAsia="de-DE"/>
-        </w:rPr>
-        <w:t>eine</w:t>
-      </w:r>
-      <w:r>
-        <w:rPr>
-          <w:lang w:eastAsia="de-DE"/>
-        </w:rPr>
-        <w:t xml:space="preserve"> </w:t>
-      </w:r>
-      <w:r>
-        <w:t>Maske für jeden einzelnen CI-Typ</w:t>
-      </w:r>
-    </w:p>
-    <w:p>
-      <w:pPr>
-        <w:spacing w:after="0"/>
-      </w:pPr>
-      <w:r>
-        <w:rPr>
-          <w:lang w:eastAsia="de-DE"/>
-        </w:rPr>
-        <w:t xml:space="preserve">[Strategie </w:t>
-      </w:r>
-      <w:r>
-        <w:t>SCIEDIT2</w:t>
-      </w:r>
-      <w:r>
-        <w:rPr>
-          <w:lang w:eastAsia="de-DE"/>
-        </w:rPr>
-        <w:t xml:space="preserve">]: </w:t>
-      </w:r>
-      <w:r>
-        <w:rPr>
-          <w:lang w:eastAsia="de-DE"/>
-        </w:rPr>
-        <w:t xml:space="preserve">eine </w:t>
-      </w:r>
-      <w:r>
-        <w:t>Maske</w:t>
-      </w:r>
-      <w:r>
-        <w:t xml:space="preserve"> nur</w:t>
-      </w:r>
-      <w:r>
-        <w:t xml:space="preserve"> für jede CI-Typ</w:t>
-      </w:r>
-      <w:r>
-        <w:t xml:space="preserve"> Kategorie</w:t>
-      </w:r>
-      <w:r>
-        <w:t>:</w:t>
-      </w:r>
-      <w:r>
-        <w:t xml:space="preserve"> </w:t>
-      </w:r>
-      <w:r>
-        <w:t>IT Items, Location Items und</w:t>
-      </w:r>
-    </w:p>
-    <w:p>
-      <w:pPr>
-        <w:ind w:left="1418" w:firstLine="709"/>
-        <w:rPr>
-          <w:lang w:eastAsia="de-DE"/>
-        </w:rPr>
-      </w:pPr>
-      <w:r>
-        <w:t xml:space="preserve"> </w:t>
-      </w:r>
-      <w:r>
-        <w:t>Organizational Items</w:t>
-      </w:r>
-    </w:p>
-    <w:p>
-      <w:r>
-        <w:t xml:space="preserve">SCIEDIT1 bedeutet, dass jedes Feld eines CI-Typs wie es in den Kapiteln 2.3.1 bis 2.3.3 für jeden CI-Typ aufgeführt ist, genauso auf einer CI-Typ Maske platziert wird. Hierbei kommt es zu einem mehrfachen Auftreten </w:t>
-      </w:r>
-      <w:r>
-        <w:t>gleicher</w:t>
-      </w:r>
-      <w:r>
-        <w:t xml:space="preserve"> Felder auf den jeweiligen CI-Typ Masken. Z.B. </w:t>
-      </w:r>
-      <w:r>
-        <w:t>wäre</w:t>
-      </w:r>
-      <w:r>
-        <w:t xml:space="preserve"> das Feld „Building“</w:t>
-      </w:r>
-      <w:r>
-        <w:t xml:space="preserve"> als ID-Name Wertpaar-Combobox</w:t>
-      </w:r>
-      <w:r>
-        <w:t xml:space="preserve"> auf den Masken der CI-Typen </w:t>
-      </w:r>
-      <w:r>
-        <w:t>„</w:t>
-      </w:r>
-      <w:r>
-        <w:rPr>
-          <w:szCs w:val="22"/>
-        </w:rPr>
-        <w:t>Position</w:t>
-      </w:r>
-      <w:r>
-        <w:rPr>
-          <w:szCs w:val="22"/>
-        </w:rPr>
-        <w:t>“</w:t>
-      </w:r>
-      <w:r>
-        <w:rPr>
-          <w:szCs w:val="22"/>
-        </w:rPr>
-        <w:t xml:space="preserve">, </w:t>
-      </w:r>
-      <w:r>
-        <w:rPr>
-          <w:szCs w:val="22"/>
-        </w:rPr>
-        <w:t>„</w:t>
-      </w:r>
-      <w:r>
-        <w:rPr>
-          <w:szCs w:val="22"/>
-        </w:rPr>
-        <w:t>Raum</w:t>
-      </w:r>
-      <w:r>
-        <w:rPr>
-          <w:szCs w:val="22"/>
-        </w:rPr>
-        <w:t>“</w:t>
-      </w:r>
-      <w:r>
-        <w:rPr>
-          <w:szCs w:val="22"/>
-        </w:rPr>
-        <w:t xml:space="preserve"> und </w:t>
-      </w:r>
-      <w:r>
-        <w:rPr>
-          <w:szCs w:val="22"/>
-        </w:rPr>
-        <w:t>„</w:t>
-      </w:r>
-      <w:r>
-        <w:rPr>
-          <w:szCs w:val="22"/>
-        </w:rPr>
-        <w:t>Building Area</w:t>
-      </w:r>
-      <w:r>
-        <w:rPr>
-          <w:szCs w:val="22"/>
-        </w:rPr>
-        <w:t>“ vorhanden</w:t>
-      </w:r>
-      <w:r>
-        <w:t>.</w:t>
-      </w:r>
-      <w:r>
-        <w:t xml:space="preserve"> Für den Browser und den Anwender bedeutet das eine verlängerte AIR GUI Aufbau- und Wartezeit im Vergleich zu SCIEDIT2.</w:t>
-      </w:r>
-    </w:p>
-    <w:p>
-      <w:r>
-        <w:t xml:space="preserve">SCIEDIT2 </w:t>
-      </w:r>
-      <w:r>
-        <w:t>vermeidet das Mehrfachaufkommen von Feldern auf den CI-Typ Masken von SC</w:t>
-      </w:r>
-      <w:r>
-        <w:t>I</w:t>
-      </w:r>
-      <w:r>
-        <w:t>EDIT1. Auch die Anzahl neuer Masken ist mit drei deutlich geringer. Jedoch ist der Impleme</w:t>
-      </w:r>
-      <w:r>
-        <w:t>n</w:t>
-      </w:r>
-      <w:r>
-        <w:t xml:space="preserve">tierungsaufwand höher, gerade bei den CI-Typen der </w:t>
-      </w:r>
-      <w:r>
-        <w:t>Location Items</w:t>
-      </w:r>
-      <w:r>
-        <w:t>. Dies umfasst die Ein- und Ausblendung von CI-Typ spezifischen Feldern, sowie das Laden und Speichern der dort hinte</w:t>
-      </w:r>
-      <w:r>
-        <w:t>r</w:t>
-      </w:r>
-      <w:r>
-        <w:t>legten Daten.</w:t>
-      </w:r>
-      <w:r>
-        <w:t xml:space="preserve"> Z.B. müssen beim Laden eines „Raum“ CI</w:t>
-      </w:r>
-      <w:r>
-        <w:t>s</w:t>
-      </w:r>
-      <w:r>
-        <w:t xml:space="preserve"> mehrere Felder eingeblendet werden, die zuvor ausgeblendet waren, als beispielsweise ein „Building Area“ CI gelad</w:t>
-      </w:r>
-      <w:r>
-        <w:t>e</w:t>
-      </w:r>
-      <w:r>
-        <w:t>n war. Entspr</w:t>
-      </w:r>
-      <w:r>
-        <w:t>e</w:t>
-      </w:r>
-      <w:r>
-        <w:t>chend muss dies beim Laden und Speichern der Daten von der und auf die Transbase-Datenbank berücksichtigt werden</w:t>
-      </w:r>
-      <w:r>
-        <w:t>, sodass etwa verhindert wird, dass „Raum“ CI Daten mitg</w:t>
-      </w:r>
-      <w:r>
-        <w:t>e</w:t>
-      </w:r>
-      <w:r>
-        <w:t>sendet werden, wenn ein „Building Area“ CI gespeichert wird.</w:t>
-      </w:r>
-    </w:p>
-    <w:p>
-      <w:pPr>
-        <w:pStyle w:val="Figure"/>
-        <w:rPr>
-          <w:lang w:val="de-DE"/>
-        </w:rPr>
-      </w:pPr>
-      <w:r>
-        <w:rPr>
-          <w:b/>
-          <w:lang w:val="de-DE"/>
-        </w:rPr>
-        <w:t>VERBINDLICHE</w:t>
-      </w:r>
-      <w:r>
-        <w:rPr>
-          <w:lang w:val="de-DE"/>
-        </w:rPr>
-        <w:t xml:space="preserve"> Entscheidung für:</w:t>
-      </w:r>
-      <w:r>
-        <w:rPr>
-          <w:lang w:val="de-DE"/>
-        </w:rPr>
-        <w:tab/>
-      </w:r>
-      <w:r>
-        <w:rPr>
-          <w:lang w:val="de-DE"/>
-        </w:rPr>
-        <w:tab/>
-      </w:r>
-      <w:r>
-        <w:rPr>
-          <w:lang w:val="de-DE"/>
-        </w:rPr>
-        <w:t>Strategie SCIEDIT1 [  ]</w:t>
-      </w:r>
-      <w:r>
-        <w:rPr>
-          <w:lang w:val="de-DE"/>
-        </w:rPr>
-        <w:tab/>
-      </w:r>
-      <w:r>
-        <w:rPr>
-          <w:lang w:val="de-DE"/>
-        </w:rPr>
-        <w:t>Strategie SCIEDIT2 [  ]</w:t>
-      </w:r>
-    </w:p>
-    <w:p>
-      <w:pPr>
-        <w:pStyle w:val="Figure"/>
-        <w:rPr>
-          <w:lang w:val="de-DE"/>
-        </w:rPr>
-      </w:pPr>
-    </w:p>
-    <w:p>
-      <w:pPr>
-        <w:rPr>
-          <w:b/>
-          <w:color w:val="FF0000"/>
-        </w:rPr>
-      </w:pPr>
-      <w:r>
-        <w:rPr>
-          <w:b/>
-          <w:color w:val="FF0000"/>
-        </w:rPr>
         <w:t>Entschieden durch Gerling, Klaus (IMGLG) am TT.MM.JJJJ</w:t>
       </w:r>
     </w:p>
@@ -11999,7 +12815,15 @@
         <w:t xml:space="preserve">Stammdaten laden: On Demand, d.h. beim ersten </w:t>
       </w:r>
       <w:r>
-        <w:t>non Application CI-Typ</w:t>
+        <w:t xml:space="preserve">non </w:t>
+      </w:r>
+      <w:proofErr w:type="spellStart"/>
+      <w:r>
+        <w:t>Application</w:t>
+      </w:r>
+      <w:proofErr w:type="spellEnd"/>
+      <w:r>
+        <w:t xml:space="preserve"> CI-Typ</w:t>
       </w:r>
     </w:p>
     <w:p>
@@ -12064,13 +12888,29 @@
         </w:numPr>
       </w:pPr>
       <w:r>
-        <w:t>überflüssiges Laden, wenn nur Application CI-Typen genutzt werden (dü</w:t>
+        <w:t xml:space="preserve">überflüssiges Laden, wenn nur </w:t>
+      </w:r>
+      <w:proofErr w:type="spellStart"/>
+      <w:r>
+        <w:t>Application</w:t>
+      </w:r>
+      <w:proofErr w:type="spellEnd"/>
+      <w:r>
+        <w:t xml:space="preserve"> CI-Typen genutzt werden (dü</w:t>
       </w:r>
       <w:r>
         <w:t>r</w:t>
       </w:r>
       <w:r>
-        <w:t>fen, z.B. bei Rolle AIR.Application Layer)</w:t>
+        <w:t xml:space="preserve">fen, z.B. bei Rolle </w:t>
+      </w:r>
+      <w:proofErr w:type="spellStart"/>
+      <w:r>
+        <w:t>AIR.Application</w:t>
+      </w:r>
+      <w:proofErr w:type="spellEnd"/>
+      <w:r>
+        <w:t xml:space="preserve"> Layer)</w:t>
       </w:r>
     </w:p>
     <w:p>
@@ -12260,8 +13100,13 @@
           <w:numId w:val="48"/>
         </w:numPr>
       </w:pPr>
-      <w:r>
-        <w:t>Building Area</w:t>
+      <w:proofErr w:type="spellStart"/>
+      <w:r>
+        <w:t>Building</w:t>
+      </w:r>
+      <w:proofErr w:type="spellEnd"/>
+      <w:r>
+        <w:t xml:space="preserve"> Area</w:t>
       </w:r>
     </w:p>
     <w:p>
@@ -12272,9 +13117,11 @@
           <w:numId w:val="48"/>
         </w:numPr>
       </w:pPr>
+      <w:proofErr w:type="spellStart"/>
       <w:r>
         <w:t>Building</w:t>
       </w:r>
+      <w:proofErr w:type="spellEnd"/>
     </w:p>
     <w:p>
       <w:pPr>
@@ -12429,8 +13276,13 @@
         </w:numPr>
       </w:pPr>
       <w:r>
-        <w:t>Primary Function</w:t>
-      </w:r>
+        <w:t xml:space="preserve">Primary </w:t>
+      </w:r>
+      <w:proofErr w:type="spellStart"/>
+      <w:r>
+        <w:t>Function</w:t>
+      </w:r>
+      <w:proofErr w:type="spellEnd"/>
     </w:p>
     <w:p>
       <w:pPr>
@@ -12440,14 +13292,27 @@
           <w:numId w:val="48"/>
         </w:numPr>
       </w:pPr>
+      <w:proofErr w:type="spellStart"/>
       <w:r>
         <w:lastRenderedPageBreak/>
-        <w:t>License Scanning</w:t>
-      </w:r>
-    </w:p>
-    <w:p>
-      <w:r>
-        <w:t>Bei diesen Feldern muss überprüft werden, wie SISec deren Stammdaten ermittelt. Diese Daten können dann entweder direkt in AIR übernommen werden, oder es werden e</w:t>
+        <w:t>License</w:t>
+      </w:r>
+      <w:proofErr w:type="spellEnd"/>
+      <w:r>
+        <w:t xml:space="preserve"> Scanning</w:t>
+      </w:r>
+    </w:p>
+    <w:p>
+      <w:r>
+        <w:t xml:space="preserve">Bei diesen Feldern muss überprüft werden, wie </w:t>
+      </w:r>
+      <w:proofErr w:type="spellStart"/>
+      <w:r>
+        <w:t>SISec</w:t>
+      </w:r>
+      <w:proofErr w:type="spellEnd"/>
+      <w:r>
+        <w:t xml:space="preserve"> deren Stammdaten ermittelt. Diese Daten können dann entweder direkt in AIR übernommen werden, oder es werden e</w:t>
       </w:r>
       <w:r>
         <w:t>v</w:t>
@@ -12459,7 +13324,15 @@
         <w:t>u</w:t>
       </w:r>
       <w:r>
-        <w:t xml:space="preserve">seln aus den SISec SQL Statements entfernt, um sie später, in AIR </w:t>
+        <w:t xml:space="preserve">seln aus den </w:t>
+      </w:r>
+      <w:proofErr w:type="spellStart"/>
+      <w:r>
+        <w:t>SISec</w:t>
+      </w:r>
+      <w:proofErr w:type="spellEnd"/>
+      <w:r>
+        <w:t xml:space="preserve"> SQL Statements entfernt, um sie später, in AIR </w:t>
       </w:r>
       <w:r>
         <w:t>nach</w:t>
@@ -12483,19 +13356,48 @@
         <w:t>Z</w:t>
       </w:r>
       <w:r>
-        <w:t xml:space="preserve">.B. bei der ITSec Gruppen Auswahl </w:t>
+        <w:t xml:space="preserve">.B. bei der </w:t>
+      </w:r>
+      <w:proofErr w:type="spellStart"/>
+      <w:r>
+        <w:t>ITSec</w:t>
+      </w:r>
+      <w:proofErr w:type="spellEnd"/>
+      <w:r>
+        <w:t xml:space="preserve"> Gruppen Auswahl </w:t>
       </w:r>
       <w:r>
         <w:t>auf</w:t>
       </w:r>
       <w:r>
-        <w:t xml:space="preserve"> der Compliance Seite oder bei der Anwendungskategorie 2 alias „IT Category“ auf der bisherigen Seite „Specifics“ und der </w:t>
+        <w:t xml:space="preserve"> der Compliance Seite oder bei der Anwendungskategorie 2 alias „IT </w:t>
+      </w:r>
+      <w:proofErr w:type="spellStart"/>
+      <w:r>
+        <w:t>Category</w:t>
+      </w:r>
+      <w:proofErr w:type="spellEnd"/>
+      <w:r>
+        <w:t>“ auf der bisherigen Seite „</w:t>
+      </w:r>
+      <w:proofErr w:type="spellStart"/>
+      <w:r>
+        <w:t>Specifics</w:t>
+      </w:r>
+      <w:proofErr w:type="spellEnd"/>
+      <w:r>
+        <w:t xml:space="preserve">“ und der </w:t>
       </w:r>
       <w:r>
         <w:t>„</w:t>
       </w:r>
-      <w:r>
-        <w:t>Advanced Search</w:t>
+      <w:proofErr w:type="spellStart"/>
+      <w:r>
+        <w:t>Advanced</w:t>
+      </w:r>
+      <w:proofErr w:type="spellEnd"/>
+      <w:r>
+        <w:t xml:space="preserve"> Search</w:t>
       </w:r>
       <w:r>
         <w:t>“</w:t>
@@ -12510,7 +13412,15 @@
         <w:t xml:space="preserve">innerhalb von </w:t>
       </w:r>
       <w:r>
-        <w:t xml:space="preserve">AIR Use-Case abhängig gefiltert, um </w:t>
+        <w:t xml:space="preserve">AIR </w:t>
+      </w:r>
+      <w:proofErr w:type="spellStart"/>
+      <w:r>
+        <w:t>Use</w:t>
+      </w:r>
+      <w:proofErr w:type="spellEnd"/>
+      <w:r>
+        <w:t xml:space="preserve">-Case abhängig gefiltert, um </w:t>
       </w:r>
       <w:r>
         <w:t xml:space="preserve">nur </w:t>
@@ -12678,7 +13588,31 @@
     </w:p>
     <w:p>
       <w:r>
-        <w:t xml:space="preserve">Am Start der Road Map steht die Ausdehnung der Advanced Search auf die neuen CI-Typen. Es wurde in Kapitel 2.2.1 Advanced Search die </w:t>
+        <w:t xml:space="preserve">Am Start der Road </w:t>
+      </w:r>
+      <w:proofErr w:type="spellStart"/>
+      <w:r>
+        <w:t>Map</w:t>
+      </w:r>
+      <w:proofErr w:type="spellEnd"/>
+      <w:r>
+        <w:t xml:space="preserve"> steht die Ausdehnung der </w:t>
+      </w:r>
+      <w:proofErr w:type="spellStart"/>
+      <w:r>
+        <w:t>Advanced</w:t>
+      </w:r>
+      <w:proofErr w:type="spellEnd"/>
+      <w:r>
+        <w:t xml:space="preserve"> Search auf die neuen CI-Typen. Es wurde in Kapitel 2.2.1 </w:t>
+      </w:r>
+      <w:proofErr w:type="spellStart"/>
+      <w:r>
+        <w:t>Advanced</w:t>
+      </w:r>
+      <w:proofErr w:type="spellEnd"/>
+      <w:r>
+        <w:t xml:space="preserve"> Search die </w:t>
       </w:r>
       <w:r>
         <w:rPr>
@@ -12686,8 +13620,13 @@
         </w:rPr>
         <w:t xml:space="preserve">Strategie </w:t>
       </w:r>
-      <w:r>
-        <w:t>SAdvS[?]  ausgewählt, weil …</w:t>
+      <w:proofErr w:type="spellStart"/>
+      <w:r>
+        <w:t>SAdvS</w:t>
+      </w:r>
+      <w:proofErr w:type="spellEnd"/>
+      <w:r>
+        <w:t>[?]  ausgewählt, weil …</w:t>
       </w:r>
     </w:p>
     <w:p>
@@ -12721,7 +13660,15 @@
         <w:t>cher Dringlich</w:t>
       </w:r>
       <w:r>
-        <w:t>keit. So werden „Raum“ CI-Typen besonders dringend benötigt, weshalb mit der Entwicklung dieser Location Item CI „Specifics“ Maske begonnen wird.</w:t>
+        <w:t>keit. So werden „Raum“ CI-Typen besonders dringend benötigt, weshalb mit der Entwicklung dieser Location Item CI „</w:t>
+      </w:r>
+      <w:proofErr w:type="spellStart"/>
+      <w:r>
+        <w:t>Specifics</w:t>
+      </w:r>
+      <w:proofErr w:type="spellEnd"/>
+      <w:r>
+        <w:t>“ Maske begonnen wird.</w:t>
       </w:r>
     </w:p>
     <w:p>
@@ -12739,7 +13686,15 @@
         <w:t>Erweiterung der</w:t>
       </w:r>
       <w:r>
-        <w:t xml:space="preserve"> Middle-Tier Schicht</w:t>
+        <w:t xml:space="preserve"> </w:t>
+      </w:r>
+      <w:proofErr w:type="spellStart"/>
+      <w:r>
+        <w:t>Middle</w:t>
+      </w:r>
+      <w:proofErr w:type="spellEnd"/>
+      <w:r>
+        <w:t>-Tier Schicht</w:t>
       </w:r>
       <w:bookmarkEnd w:id="30"/>
     </w:p>
@@ -12807,19 +13762,7 @@
         <w:rPr>
           <w:lang w:eastAsia="de-DE"/>
         </w:rPr>
-        <w:t xml:space="preserve"> das Ansteuern der ric</w:t>
-      </w:r>
-      <w:r>
-        <w:rPr>
-          <w:lang w:eastAsia="de-DE"/>
-        </w:rPr>
-        <w:t>h</w:t>
-      </w:r>
-      <w:r>
-        <w:rPr>
-          <w:lang w:eastAsia="de-DE"/>
-        </w:rPr>
-        <w:t>tigen</w:t>
+        <w:t xml:space="preserve"> das Ansteuern der richtigen</w:t>
       </w:r>
       <w:r>
         <w:rPr>
@@ -12849,7 +13792,21 @@
         <w:rPr>
           <w:lang w:eastAsia="de-DE"/>
         </w:rPr>
-        <w:t>die CI-TableID notwendig</w:t>
+        <w:t>die CI-</w:t>
+      </w:r>
+      <w:proofErr w:type="spellStart"/>
+      <w:r>
+        <w:rPr>
+          <w:lang w:eastAsia="de-DE"/>
+        </w:rPr>
+        <w:t>TableID</w:t>
+      </w:r>
+      <w:proofErr w:type="spellEnd"/>
+      <w:r>
+        <w:rPr>
+          <w:lang w:eastAsia="de-DE"/>
+        </w:rPr>
+        <w:t xml:space="preserve"> notwendig</w:t>
       </w:r>
       <w:r>
         <w:rPr>
@@ -12929,14 +13886,56 @@
         <w:rPr>
           <w:lang w:eastAsia="de-DE"/>
         </w:rPr>
-        <w:t xml:space="preserve">Die Java Web Service und Hibernate Schicht muss um die neuen CI-Typen erweitert werden. Jeder neue CI-Typ muss mit einer Hibernate Klasse abgebildet werden. Ein Web Service und </w:t>
+        <w:t xml:space="preserve">Die Java Web Service und </w:t>
+      </w:r>
+      <w:proofErr w:type="spellStart"/>
+      <w:r>
+        <w:rPr>
+          <w:lang w:eastAsia="de-DE"/>
+        </w:rPr>
+        <w:t>Hibernate</w:t>
+      </w:r>
+      <w:proofErr w:type="spellEnd"/>
+      <w:r>
+        <w:rPr>
+          <w:lang w:eastAsia="de-DE"/>
+        </w:rPr>
+        <w:t xml:space="preserve"> Schicht muss um die neuen CI-Typen erweitert werden. Jeder neue CI-Typ muss mit einer </w:t>
+      </w:r>
+      <w:proofErr w:type="spellStart"/>
+      <w:r>
+        <w:rPr>
+          <w:lang w:eastAsia="de-DE"/>
+        </w:rPr>
+        <w:t>Hibernate</w:t>
+      </w:r>
+      <w:proofErr w:type="spellEnd"/>
+      <w:r>
+        <w:rPr>
+          <w:lang w:eastAsia="de-DE"/>
+        </w:rPr>
+        <w:t xml:space="preserve"> Klasse abgebildet werden. Ein Web Service und </w:t>
       </w:r>
       <w:r>
         <w:rPr>
           <w:lang w:eastAsia="de-DE"/>
         </w:rPr>
         <w:lastRenderedPageBreak/>
-        <w:t xml:space="preserve">eine Hibernate </w:t>
+        <w:t xml:space="preserve">eine </w:t>
+      </w:r>
+      <w:proofErr w:type="spellStart"/>
+      <w:r>
+        <w:rPr>
+          <w:lang w:eastAsia="de-DE"/>
+        </w:rPr>
+        <w:t>Hibernate</w:t>
+      </w:r>
+      <w:proofErr w:type="spellEnd"/>
+      <w:r>
+        <w:rPr>
+          <w:lang w:eastAsia="de-DE"/>
+        </w:rPr>
+        <w:t xml:space="preserve"> </w:t>
       </w:r>
       <w:r>
         <w:rPr>
@@ -12972,7 +13971,23 @@
         </w:rPr>
       </w:pPr>
       <w:r>
-        <w:t>Die genauen technischen Details für die Entwicklung der Hibernate Entityklassen, der Web Se</w:t>
+        <w:t xml:space="preserve">Die genauen technischen Details für die Entwicklung der </w:t>
+      </w:r>
+      <w:proofErr w:type="spellStart"/>
+      <w:r>
+        <w:t>Hibernate</w:t>
+      </w:r>
+      <w:proofErr w:type="spellEnd"/>
+      <w:r>
+        <w:t xml:space="preserve"> </w:t>
+      </w:r>
+      <w:proofErr w:type="spellStart"/>
+      <w:r>
+        <w:t>Entityklassen</w:t>
+      </w:r>
+      <w:proofErr w:type="spellEnd"/>
+      <w:r>
+        <w:t>, der Web Se</w:t>
       </w:r>
       <w:r>
         <w:t>r</w:t>
@@ -12986,17 +14001,19 @@
         </w:rPr>
         <w:t xml:space="preserve"> </w:t>
       </w:r>
-      <w:r>
-        <w:rPr>
-          <w:lang w:eastAsia="de-DE"/>
-        </w:rPr>
-        <w:t>Hibernate Lade und Speicherkomponente</w:t>
-      </w:r>
-      <w:r>
-        <w:rPr>
-          <w:lang w:eastAsia="de-DE"/>
-        </w:rPr>
-        <w:t>n werden hier nicht erläutert, da bereits konzeptionell fertig entwickelte Elemente für die CI-Typen der Transbase-Tabelle „Anwendung“</w:t>
+      <w:proofErr w:type="spellStart"/>
+      <w:r>
+        <w:rPr>
+          <w:lang w:eastAsia="de-DE"/>
+        </w:rPr>
+        <w:t>Hibernate</w:t>
+      </w:r>
+      <w:proofErr w:type="spellEnd"/>
+      <w:r>
+        <w:rPr>
+          <w:lang w:eastAsia="de-DE"/>
+        </w:rPr>
+        <w:t xml:space="preserve"> Lade und Speicherkomponenten werden hier nicht erläutert, da bereits konzeptionell fertig entwickelte Elemente für die CI-Typen der Transbase-Tabelle „Anwendung“</w:t>
       </w:r>
       <w:r>
         <w:rPr>
@@ -13005,6 +14022,176 @@
         <w:t xml:space="preserve"> vorliegen. Für die neuen CI-Typen sind diese Elemente als Vorlage zu verwenden.</w:t>
       </w:r>
     </w:p>
+    <w:p>
+      <w:r>
+        <w:t xml:space="preserve">Zur Datenübertragung zwischen dem Frontend (GUI) und dem </w:t>
+      </w:r>
+      <w:proofErr w:type="spellStart"/>
+      <w:r>
+        <w:t>WebService</w:t>
+      </w:r>
+      <w:proofErr w:type="spellEnd"/>
+      <w:r>
+        <w:t xml:space="preserve"> werden DTO-Objekte verwendet. Allgemeingültige Attribute, die in jedem CI verwaltet werden, werden in der Klasse </w:t>
+      </w:r>
+      <w:proofErr w:type="spellStart"/>
+      <w:r>
+        <w:t>BaseDTO</w:t>
+      </w:r>
+      <w:proofErr w:type="spellEnd"/>
+      <w:r>
+        <w:t xml:space="preserve"> veraltet. Die Implementierungen der jeweiligen CI-Typen (Bsp. </w:t>
+      </w:r>
+      <w:proofErr w:type="spellStart"/>
+      <w:r>
+        <w:t>RoomDTO</w:t>
+      </w:r>
+      <w:proofErr w:type="spellEnd"/>
+      <w:r>
+        <w:t>) erweitern die geerbten Attribute um die - für diesen CI-Typen – spezifischen Attribute.</w:t>
+      </w:r>
+    </w:p>
+    <w:p>
+      <w:r>
+        <w:t xml:space="preserve">Im </w:t>
+      </w:r>
+      <w:proofErr w:type="spellStart"/>
+      <w:r>
+        <w:t>WebService</w:t>
+      </w:r>
+      <w:proofErr w:type="spellEnd"/>
+      <w:r>
+        <w:t xml:space="preserve"> „</w:t>
+      </w:r>
+      <w:proofErr w:type="spellStart"/>
+      <w:r>
+        <w:t>CiEntityWS</w:t>
+      </w:r>
+      <w:proofErr w:type="spellEnd"/>
+      <w:r>
+        <w:t xml:space="preserve">“ werden für die CI-Typen jeweils eigene Methoden </w:t>
+      </w:r>
+      <w:r>
+        <w:t>(hier am Be</w:t>
+      </w:r>
+      <w:r>
+        <w:t>i</w:t>
+      </w:r>
+      <w:r>
+        <w:t>spiel vom Objekt „</w:t>
+      </w:r>
+      <w:proofErr w:type="spellStart"/>
+      <w:r>
+        <w:t>Room</w:t>
+      </w:r>
+      <w:proofErr w:type="spellEnd"/>
+      <w:r>
+        <w:t xml:space="preserve">“) </w:t>
+      </w:r>
+      <w:r>
+        <w:t>„</w:t>
+      </w:r>
+      <w:proofErr w:type="spellStart"/>
+      <w:r>
+        <w:t>get</w:t>
+      </w:r>
+      <w:r>
+        <w:t>Room</w:t>
+      </w:r>
+      <w:proofErr w:type="spellEnd"/>
+      <w:r>
+        <w:t>“, „</w:t>
+      </w:r>
+      <w:proofErr w:type="spellStart"/>
+      <w:r>
+        <w:t>save</w:t>
+      </w:r>
+      <w:r>
+        <w:t>Room</w:t>
+      </w:r>
+      <w:proofErr w:type="spellEnd"/>
+      <w:r>
+        <w:t>“</w:t>
+      </w:r>
+      <w:r>
+        <w:t>, „</w:t>
+      </w:r>
+      <w:proofErr w:type="spellStart"/>
+      <w:r>
+        <w:t>deleteRoom</w:t>
+      </w:r>
+      <w:proofErr w:type="spellEnd"/>
+      <w:r>
+        <w:t>“ und „</w:t>
+      </w:r>
+      <w:proofErr w:type="spellStart"/>
+      <w:r>
+        <w:t>createRoom</w:t>
+      </w:r>
+      <w:proofErr w:type="spellEnd"/>
+      <w:r>
+        <w:t>“ erstellt.</w:t>
+      </w:r>
+    </w:p>
+    <w:p>
+      <w:r>
+        <w:t xml:space="preserve">Aus dem </w:t>
+      </w:r>
+      <w:proofErr w:type="spellStart"/>
+      <w:r>
+        <w:t>WebService</w:t>
+      </w:r>
+      <w:proofErr w:type="spellEnd"/>
+      <w:r>
+        <w:t xml:space="preserve"> werden die Methoden aus dem </w:t>
+      </w:r>
+      <w:proofErr w:type="spellStart"/>
+      <w:r>
+        <w:t>HibernateModul</w:t>
+      </w:r>
+      <w:proofErr w:type="spellEnd"/>
+      <w:r>
+        <w:t xml:space="preserve"> aufgerufen (Beispiel </w:t>
+      </w:r>
+      <w:proofErr w:type="spellStart"/>
+      <w:r>
+        <w:t>RoomHbn</w:t>
+      </w:r>
+      <w:proofErr w:type="spellEnd"/>
+      <w:r>
+        <w:t xml:space="preserve">). In diesem Methoden werden dann z.B. noch die Default-Attribute ergänzt oder die erfassten </w:t>
+      </w:r>
+      <w:proofErr w:type="spellStart"/>
+      <w:r>
+        <w:t>PersonenDaten</w:t>
+      </w:r>
+      <w:proofErr w:type="spellEnd"/>
+      <w:r>
+        <w:t xml:space="preserve"> geprüft und zum Abschluss das Ergebnis, bzw. die erforderlichen Änderungen über das </w:t>
+      </w:r>
+      <w:proofErr w:type="spellStart"/>
+      <w:r>
+        <w:t>H</w:t>
+      </w:r>
+      <w:r>
+        <w:t>i</w:t>
+      </w:r>
+      <w:r>
+        <w:t>bernateObjekt</w:t>
+      </w:r>
+      <w:proofErr w:type="spellEnd"/>
+      <w:r>
+        <w:t xml:space="preserve"> „</w:t>
+      </w:r>
+      <w:proofErr w:type="spellStart"/>
+      <w:r>
+        <w:t>Room</w:t>
+      </w:r>
+      <w:proofErr w:type="spellEnd"/>
+      <w:r>
+        <w:t>“ direkt in die Datenbank übernommen.</w:t>
+      </w:r>
+    </w:p>
     <w:p/>
     <w:p>
       <w:pPr>
@@ -13018,22 +14205,15 @@
     </w:p>
     <w:p>
       <w:r>
-        <w:t>Im letzten Abschnitt dieses Konzepts sollen die Anforderungen der übrig gebliebenen AIR UI Komponenten d</w:t>
-      </w:r>
-      <w:r>
-        <w:t>e</w:t>
-      </w:r>
-      <w:r>
-        <w:t>finiert werden, die nicht in einem eigenen Kapitel behandelt wurden.</w:t>
-      </w:r>
-      <w:r>
-        <w:t xml:space="preserve"> Diese Komponenten werden </w:t>
-      </w:r>
-      <w:r>
-        <w:t>aufgelistet</w:t>
-      </w:r>
-      <w:r>
-        <w:t xml:space="preserve"> und erläutert was </w:t>
+        <w:t>Im letzten Absc</w:t>
+      </w:r>
+      <w:bookmarkStart w:id="32" w:name="_GoBack"/>
+      <w:bookmarkEnd w:id="32"/>
+      <w:r>
+        <w:t>hnitt dieses Konzepts sollen die Anforderungen der übrig gebliebenen AIR UI Komponenten definiert werden, die nicht in einem eigenen Kapitel behandelt wurden.</w:t>
+      </w:r>
+      <w:r>
+        <w:t xml:space="preserve"> Diese Komponenten werden aufgelistet und erläutert was </w:t>
       </w:r>
       <w:r>
         <w:t>in einem Sub-RFC realisiert werden muss</w:t>
@@ -13051,15 +14231,35 @@
         </w:numPr>
         <w:spacing w:after="0"/>
       </w:pPr>
-      <w:r>
-        <w:t>I’m Owner</w:t>
-      </w:r>
+      <w:proofErr w:type="spellStart"/>
+      <w:r>
+        <w:t>I’m</w:t>
+      </w:r>
+      <w:proofErr w:type="spellEnd"/>
+      <w:r>
+        <w:t xml:space="preserve"> </w:t>
+      </w:r>
+      <w:proofErr w:type="spellStart"/>
+      <w:r>
+        <w:t>Owner</w:t>
+      </w:r>
+      <w:proofErr w:type="spellEnd"/>
       <w:r>
         <w:t xml:space="preserve"> und </w:t>
       </w:r>
-      <w:r>
-        <w:t>I’m Delegate</w:t>
-      </w:r>
+      <w:proofErr w:type="spellStart"/>
+      <w:r>
+        <w:t>I’m</w:t>
+      </w:r>
+      <w:proofErr w:type="spellEnd"/>
+      <w:r>
+        <w:t xml:space="preserve"> </w:t>
+      </w:r>
+      <w:proofErr w:type="spellStart"/>
+      <w:r>
+        <w:t>Delegate</w:t>
+      </w:r>
+      <w:proofErr w:type="spellEnd"/>
     </w:p>
     <w:p>
       <w:pPr>
@@ -13080,16 +14280,7 @@
         <w:t xml:space="preserve"> </w:t>
       </w:r>
       <w:r>
-        <w:t>Transbase-Tabelle</w:t>
-      </w:r>
-      <w:r>
-        <w:t>n</w:t>
-      </w:r>
-      <w:r>
-        <w:t xml:space="preserve"> IT_SYSTEM und ANWENDUNG</w:t>
-      </w:r>
-      <w:r>
-        <w:t xml:space="preserve"> </w:t>
+        <w:t xml:space="preserve">Transbase-Tabellen IT_SYSTEM und ANWENDUNG </w:t>
       </w:r>
       <w:r>
         <w:t>g</w:t>
@@ -13101,18 +14292,7 @@
         <w:t>funden.</w:t>
       </w:r>
       <w:r>
-        <w:t xml:space="preserve"> Die PL/SQL Funktion muss erweitert werden um alle CI-Typen, die der Anwe</w:t>
-      </w:r>
-      <w:r>
-        <w:t>n</w:t>
-      </w:r>
-      <w:r>
-        <w:t>der besitzt,</w:t>
-      </w:r>
-      <w:bookmarkStart w:id="32" w:name="_GoBack"/>
-      <w:bookmarkEnd w:id="32"/>
-      <w:r>
-        <w:t xml:space="preserve"> zu liefern</w:t>
+        <w:t xml:space="preserve"> Die PL/SQL Funktion muss erweitert werden um alle CI-Typen, die der Anwender besitzt, zu liefern</w:t>
       </w:r>
     </w:p>
     <w:p>
@@ -13141,31 +14321,29 @@
         <w:spacing w:after="0"/>
       </w:pPr>
       <w:r>
-        <w:t>Setzt Umsetzung von</w:t>
-      </w:r>
-      <w:r>
-        <w:t xml:space="preserve"> </w:t>
-      </w:r>
-      <w:r>
-        <w:t>Kapitel 2.2.1 und</w:t>
-      </w:r>
-      <w:r>
-        <w:t xml:space="preserve"> 2.2.2</w:t>
-      </w:r>
-      <w:r>
-        <w:t xml:space="preserve"> voraus. </w:t>
-      </w:r>
-      <w:r>
-        <w:t>Die verwendete ExtJS T</w:t>
+        <w:t xml:space="preserve">Setzt Umsetzung von Kapitel 2.2.1 und 2.2.2 voraus. Die verwendete </w:t>
+      </w:r>
+      <w:proofErr w:type="spellStart"/>
+      <w:r>
+        <w:t>ExtJS</w:t>
+      </w:r>
+      <w:proofErr w:type="spellEnd"/>
+      <w:r>
+        <w:t xml:space="preserve"> T</w:t>
       </w:r>
       <w:r>
         <w:t>a</w:t>
       </w:r>
       <w:r>
-        <w:t xml:space="preserve">bellenkomponente mitsamt der darunterliegenden Funktionalität wird auch </w:t>
-      </w:r>
-      <w:r>
-        <w:t>bei oder OU Search verwendet. Die CI-Typ Combobox muss ebenfalls wie beim Wizard und der Advanced Search um die neuen CI-Typen erweitert werden</w:t>
+        <w:t xml:space="preserve">bellenkomponente mitsamt der darunterliegenden Funktionalität wird auch bei oder OU Search verwendet. Die CI-Typ Combobox muss ebenfalls wie beim Wizard und der </w:t>
+      </w:r>
+      <w:proofErr w:type="spellStart"/>
+      <w:r>
+        <w:t>Advanced</w:t>
+      </w:r>
+      <w:proofErr w:type="spellEnd"/>
+      <w:r>
+        <w:t xml:space="preserve"> Search um die neuen CI-Typen erweitert werden</w:t>
       </w:r>
     </w:p>
     <w:p>
@@ -13197,10 +14375,7 @@
         <w:spacing w:after="0"/>
       </w:pPr>
       <w:r>
-        <w:t>Setzt Umsetzung von Kapitel 2.2.1 und 2.2.2 voraus</w:t>
-      </w:r>
-      <w:r>
-        <w:t>.</w:t>
+        <w:t>Setzt Umsetzung von Kapitel 2.2.1 und 2.2.2 voraus.</w:t>
       </w:r>
       <w:r>
         <w:t xml:space="preserve"> </w:t>
@@ -13209,19 +14384,21 @@
         <w:t>D</w:t>
       </w:r>
       <w:r>
-        <w:t>ie verwendete ExtJS T</w:t>
+        <w:t xml:space="preserve">ie verwendete </w:t>
+      </w:r>
+      <w:proofErr w:type="spellStart"/>
+      <w:r>
+        <w:t>ExtJS</w:t>
+      </w:r>
+      <w:proofErr w:type="spellEnd"/>
+      <w:r>
+        <w:t xml:space="preserve"> T</w:t>
       </w:r>
       <w:r>
         <w:t>a</w:t>
       </w:r>
       <w:r>
-        <w:t>bellenkomponente mitsamt der darunterliegenden Funktionalität wird auch beim Kopieren verwe</w:t>
-      </w:r>
-      <w:r>
-        <w:t>n</w:t>
-      </w:r>
-      <w:r>
-        <w:t>det.</w:t>
+        <w:t>bellenkomponente mitsamt der darunterliegenden Funktionalität wird auch beim Kopieren verwendet.</w:t>
       </w:r>
     </w:p>
     <w:p>
@@ -13250,10 +14427,7 @@
         <w:t>Änderungen sollten</w:t>
       </w:r>
       <w:r>
-        <w:t xml:space="preserve"> mit einem neuen</w:t>
-      </w:r>
-      <w:r>
-        <w:t xml:space="preserve"> RFC </w:t>
+        <w:t xml:space="preserve"> mit einem neuen RFC </w:t>
       </w:r>
       <w:r>
         <w:t>behandelt</w:t>
@@ -13265,73 +14439,116 @@
         <w:t>,</w:t>
       </w:r>
       <w:r>
+        <w:t xml:space="preserve"> nach Master-RFC 9022. Gerade durch die neuen </w:t>
+      </w:r>
+      <w:r>
+        <w:t>CI</w:t>
+      </w:r>
+      <w:r>
+        <w:t>-Typen ergeben sich neue/andere Anforderu</w:t>
+      </w:r>
+      <w:r>
+        <w:t>n</w:t>
+      </w:r>
+      <w:r>
+        <w:t>gen</w:t>
+      </w:r>
+      <w:r>
+        <w:t>, wie Mehrfachlöschungen in Abhängigkeit bestimmter AIR Rollen. Die b</w:t>
+      </w:r>
+      <w:r>
+        <w:t>e</w:t>
+      </w:r>
+      <w:r>
+        <w:t>stehende Löschfunktion wäre durch den Umfang dieser neuen Anforderungen überfrachtet und würde auch den ursprünglichen Anforderungen von RFC 7935 „</w:t>
+      </w:r>
+      <w:r>
+        <w:t>Einbau einer Delete-Funktion“</w:t>
+      </w:r>
+      <w:r>
+        <w:t xml:space="preserve"> widersprechen. Es werden alle CIs von Tran</w:t>
+      </w:r>
+      <w:r>
+        <w:t>s</w:t>
+      </w:r>
+      <w:r>
+        <w:t>base-Tabelle IT_SYSTEM und ANWENDUNG gefunden</w:t>
+      </w:r>
+      <w:r>
+        <w:t xml:space="preserve"> bei</w:t>
+      </w:r>
+      <w:r>
         <w:t xml:space="preserve"> </w:t>
       </w:r>
       <w:r>
-        <w:t>nach Master-RFC 9022</w:t>
-      </w:r>
-      <w:r>
-        <w:t xml:space="preserve">. Gerade durch die neuen </w:t>
-      </w:r>
-      <w:r>
-        <w:t>CI</w:t>
-      </w:r>
-      <w:r>
-        <w:t>-Typen ergeben sich neue/andere Anforderu</w:t>
+        <w:t xml:space="preserve">denen </w:t>
+      </w:r>
+      <w:r>
+        <w:t>der Anwe</w:t>
       </w:r>
       <w:r>
         <w:t>n</w:t>
       </w:r>
       <w:r>
-        <w:t>gen</w:t>
-      </w:r>
-      <w:r>
-        <w:t>, wie Mehrfachlöschungen in Abhängigkeit bestimmter AIR Rollen. Die b</w:t>
-      </w:r>
-      <w:r>
-        <w:t>e</w:t>
-      </w:r>
-      <w:r>
-        <w:t>stehende Löschfunktion wäre durch den Umfang dieser neuen Anforderungen überfrachtet und würde auch den ursprünglichen Anforderungen von RFC 7935 „</w:t>
-      </w:r>
-      <w:r>
-        <w:t>Einbau einer Delete-Funktion“</w:t>
-      </w:r>
-      <w:r>
-        <w:t xml:space="preserve"> widersprechen. Es werden alle CIs von Tran</w:t>
-      </w:r>
-      <w:r>
-        <w:t>s</w:t>
-      </w:r>
-      <w:r>
-        <w:t>base-Tabelle IT_SYSTEM und ANWENDUNG gefunden</w:t>
-      </w:r>
-      <w:r>
-        <w:t xml:space="preserve"> bei</w:t>
-      </w:r>
+        <w:lastRenderedPageBreak/>
+        <w:t xml:space="preserve">der </w:t>
+      </w:r>
+      <w:r>
+        <w:t xml:space="preserve">CI </w:t>
+      </w:r>
+      <w:proofErr w:type="spellStart"/>
+      <w:r>
+        <w:t>Owner</w:t>
+      </w:r>
+      <w:proofErr w:type="spellEnd"/>
+      <w:r>
+        <w:t xml:space="preserve"> (</w:t>
+      </w:r>
+      <w:proofErr w:type="spellStart"/>
+      <w:r>
+        <w:t>Delegate</w:t>
+      </w:r>
+      <w:proofErr w:type="spellEnd"/>
+      <w:r>
+        <w:t xml:space="preserve">) und/oder </w:t>
+      </w:r>
+      <w:proofErr w:type="spellStart"/>
+      <w:r>
+        <w:t>Application</w:t>
+      </w:r>
+      <w:proofErr w:type="spellEnd"/>
       <w:r>
         <w:t xml:space="preserve"> </w:t>
       </w:r>
-      <w:r>
-        <w:t xml:space="preserve">denen </w:t>
-      </w:r>
-      <w:r>
-        <w:t>der Anwe</w:t>
-      </w:r>
-      <w:r>
-        <w:t>n</w:t>
-      </w:r>
-      <w:r>
-        <w:t xml:space="preserve">der </w:t>
-      </w:r>
-      <w:r>
-        <w:t>CI Owner (Delegate) und/oder Application Owner (Delegate) und/oder Appl</w:t>
+      <w:proofErr w:type="spellStart"/>
+      <w:r>
+        <w:t>Owner</w:t>
+      </w:r>
+      <w:proofErr w:type="spellEnd"/>
+      <w:r>
+        <w:t xml:space="preserve"> (</w:t>
+      </w:r>
+      <w:proofErr w:type="spellStart"/>
+      <w:r>
+        <w:t>Delegate</w:t>
+      </w:r>
+      <w:proofErr w:type="spellEnd"/>
+      <w:r>
+        <w:t xml:space="preserve">) und/oder </w:t>
+      </w:r>
+      <w:proofErr w:type="spellStart"/>
+      <w:r>
+        <w:t>Appl</w:t>
       </w:r>
       <w:r>
         <w:t>i</w:t>
       </w:r>
       <w:r>
-        <w:t>cation Steward ist</w:t>
+        <w:t>cation</w:t>
+      </w:r>
+      <w:proofErr w:type="spellEnd"/>
+      <w:r>
+        <w:t xml:space="preserve"> Steward ist</w:t>
       </w:r>
     </w:p>
     <w:p>
@@ -13370,10 +14587,7 @@
         <w:spacing w:after="0"/>
       </w:pPr>
       <w:r>
-        <w:t>andere Felder je nach CI-Typ</w:t>
-      </w:r>
-      <w:r>
-        <w:t xml:space="preserve"> (Kategorie). Kann noch später definiert werden, wenn die Kapitel 2.3 und 2.4 umgesetzt sind</w:t>
+        <w:t>andere Felder je nach CI-Typ (Kategorie). Kann noch später definiert werden, wenn die Kapitel 2.3 und 2.4 umgesetzt sind</w:t>
       </w:r>
     </w:p>
     <w:p>
@@ -13385,9 +14599,11 @@
         </w:numPr>
         <w:spacing w:after="0"/>
       </w:pPr>
+      <w:proofErr w:type="spellStart"/>
       <w:r>
         <w:t>Protection</w:t>
       </w:r>
+      <w:proofErr w:type="spellEnd"/>
     </w:p>
     <w:p>
       <w:pPr>
@@ -13408,19 +14624,10 @@
         <w:t xml:space="preserve">Feld ist </w:t>
       </w:r>
       <w:r>
-        <w:t>nur für Anwe</w:t>
-      </w:r>
-      <w:r>
-        <w:t>n</w:t>
-      </w:r>
-      <w:r>
-        <w:t>dung</w:t>
-      </w:r>
-      <w:r>
-        <w:t xml:space="preserve"> </w:t>
-      </w:r>
-      <w:r>
-        <w:t>CI-Typen relevant</w:t>
+        <w:t>nur für Anwendung</w:t>
+      </w:r>
+      <w:r>
+        <w:t xml:space="preserve"> CI-Typen relevant</w:t>
       </w:r>
     </w:p>
     <w:p>
@@ -13449,10 +14656,7 @@
         <w:t xml:space="preserve">Attribute, die es bei Non-Applikationen nicht gibt, müssen </w:t>
       </w:r>
       <w:r>
-        <w:t>wegfallen</w:t>
-      </w:r>
-      <w:r>
-        <w:t>: dies sind die Checkboxen für die Konzernrichtlinien 1445 und 1775/2059</w:t>
+        <w:t>wegfallen: dies sind die Checkboxen für die Konzernrichtlinien 1445 und 1775/2059</w:t>
       </w:r>
     </w:p>
     <w:p>
@@ -13464,9 +14668,19 @@
         </w:numPr>
         <w:spacing w:after="0"/>
       </w:pPr>
-      <w:r>
-        <w:t>License &amp; Costs</w:t>
-      </w:r>
+      <w:proofErr w:type="spellStart"/>
+      <w:r>
+        <w:t>License</w:t>
+      </w:r>
+      <w:proofErr w:type="spellEnd"/>
+      <w:r>
+        <w:t xml:space="preserve"> &amp; </w:t>
+      </w:r>
+      <w:proofErr w:type="spellStart"/>
+      <w:r>
+        <w:t>Costs</w:t>
+      </w:r>
+      <w:proofErr w:type="spellEnd"/>
     </w:p>
     <w:p>
       <w:pPr>
@@ -13478,7 +14692,6 @@
         <w:spacing w:after="0"/>
       </w:pPr>
       <w:r>
-        <w:lastRenderedPageBreak/>
         <w:t>für Non- Applikationen</w:t>
       </w:r>
       <w:r>
@@ -13488,8 +14701,21 @@
         <w:t xml:space="preserve"> </w:t>
       </w:r>
       <w:r>
-        <w:t>nicht relevant. Menupunkt ausblenden und einblenden für CI-Typ Application</w:t>
-      </w:r>
+        <w:t xml:space="preserve">nicht relevant. </w:t>
+      </w:r>
+      <w:proofErr w:type="spellStart"/>
+      <w:r>
+        <w:t>Menupunkt</w:t>
+      </w:r>
+      <w:proofErr w:type="spellEnd"/>
+      <w:r>
+        <w:t xml:space="preserve"> ausblenden und einblenden für CI-Typ </w:t>
+      </w:r>
+      <w:proofErr w:type="spellStart"/>
+      <w:r>
+        <w:t>Application</w:t>
+      </w:r>
+      <w:proofErr w:type="spellEnd"/>
     </w:p>
     <w:p>
       <w:pPr>
@@ -13538,8 +14764,21 @@
         <w:t xml:space="preserve"> </w:t>
       </w:r>
       <w:r>
-        <w:t>nicht relevant. Menupunkt ausblenden und einblenden für CI-Typ Application</w:t>
-      </w:r>
+        <w:t xml:space="preserve">nicht relevant. </w:t>
+      </w:r>
+      <w:proofErr w:type="spellStart"/>
+      <w:r>
+        <w:t>Menupunkt</w:t>
+      </w:r>
+      <w:proofErr w:type="spellEnd"/>
+      <w:r>
+        <w:t xml:space="preserve"> ausblenden und einblenden für CI-Typ </w:t>
+      </w:r>
+      <w:proofErr w:type="spellStart"/>
+      <w:r>
+        <w:t>Application</w:t>
+      </w:r>
+      <w:proofErr w:type="spellEnd"/>
     </w:p>
     <w:p>
       <w:pPr>
@@ -13550,9 +14789,11 @@
         </w:numPr>
         <w:spacing w:after="0"/>
       </w:pPr>
+      <w:proofErr w:type="spellStart"/>
       <w:r>
         <w:t>History</w:t>
       </w:r>
+      <w:proofErr w:type="spellEnd"/>
     </w:p>
     <w:p>
       <w:pPr>
@@ -13567,19 +14808,7 @@
         <w:t xml:space="preserve">kein Anpassungsbedarf für neue CI-Typen, da </w:t>
       </w:r>
       <w:r>
-        <w:t xml:space="preserve">dies Thema eines anderen RFCs </w:t>
-      </w:r>
-      <w:r>
-        <w:t>(</w:t>
-      </w:r>
-      <w:r>
-        <w:t>und Konzepts</w:t>
-      </w:r>
-      <w:r>
-        <w:t>)</w:t>
-      </w:r>
-      <w:r>
-        <w:t xml:space="preserve"> wird</w:t>
+        <w:t>dies Thema eines anderen RFCs (und Konzepts) wird</w:t>
       </w:r>
     </w:p>
     <w:p/>
@@ -14611,7 +15840,7 @@
                               <v:shape id="_x0000_i1025" type="#_x0000_t75" style="width:33pt;height:842.25pt" o:ole="" fillcolor="window">
                                 <v:imagedata r:id="rId2" o:title=""/>
                               </v:shape>
-                              <o:OLEObject Type="Embed" ProgID="Word.Picture.8" ShapeID="_x0000_i1025" DrawAspect="Content" ObjectID="_1420533885" r:id="rId3"/>
+                              <o:OLEObject Type="Embed" ProgID="Word.Picture.8" ShapeID="_x0000_i1025" DrawAspect="Content" ObjectID="_1420981473" r:id="rId3"/>
                             </w:object>
                           </w:r>
                         </w:p>
@@ -14653,7 +15882,7 @@
                         <v:shape id="_x0000_i1025" type="#_x0000_t75" style="width:33pt;height:842.25pt" o:ole="" fillcolor="window">
                           <v:imagedata r:id="rId2" o:title=""/>
                         </v:shape>
-                        <o:OLEObject Type="Embed" ProgID="Word.Picture.8" ShapeID="_x0000_i1025" DrawAspect="Content" ObjectID="_1420533885" r:id="rId4"/>
+                        <o:OLEObject Type="Embed" ProgID="Word.Picture.8" ShapeID="_x0000_i1025" DrawAspect="Content" ObjectID="_1420981473" r:id="rId4"/>
                       </w:object>
                     </w:r>
                   </w:p>
@@ -14732,11 +15961,11 @@
                     </wps:spPr>
                     <wps:txbx>
                       <w:txbxContent>
-                        <w:bookmarkStart w:id="6" w:name="_MON_1136897230"/>
-                        <w:bookmarkStart w:id="7" w:name="_MON_1136897278"/>
+                        <w:bookmarkStart w:id="6" w:name="_MON_1136897278"/>
+                        <w:bookmarkStart w:id="7" w:name="_MON_1136897307"/>
                         <w:bookmarkEnd w:id="6"/>
                         <w:bookmarkEnd w:id="7"/>
-                        <w:bookmarkStart w:id="8" w:name="_MON_1136897307"/>
+                        <w:bookmarkStart w:id="8" w:name="_MON_1136897230"/>
                         <w:bookmarkEnd w:id="8"/>
                         <w:p>
                           <w:pPr>
@@ -14748,7 +15977,7 @@
                               <v:shape id="_x0000_i1026" type="#_x0000_t75" style="width:33pt;height:842.25pt" o:ole="" fillcolor="window">
                                 <v:imagedata r:id="rId2" o:title=""/>
                               </v:shape>
-                              <o:OLEObject Type="Embed" ProgID="Word.Picture.8" ShapeID="_x0000_i1026" DrawAspect="Content" ObjectID="_1420533886" r:id="rId5"/>
+                              <o:OLEObject Type="Embed" ProgID="Word.Picture.8" ShapeID="_x0000_i1026" DrawAspect="Content" ObjectID="_1420981474" r:id="rId5"/>
                             </w:object>
                           </w:r>
                         </w:p>
@@ -14774,11 +16003,11 @@
             <v:shape id="Text Box 52" o:spid="_x0000_s1027" type="#_x0000_t202" style="position:absolute;margin-left:0;margin-top:0;width:32.55pt;height:842.25pt;z-index:251654656;visibility:visible;mso-wrap-style:square;mso-width-percent:0;mso-height-percent:0;mso-wrap-distance-left:9pt;mso-wrap-distance-top:0;mso-wrap-distance-right:9pt;mso-wrap-distance-bottom:0;mso-position-horizontal:absolute;mso-position-horizontal-relative:page;mso-position-vertical:absolute;mso-position-vertical-relative:page;mso-width-percent:0;mso-height-percent:0;mso-width-relative:page;mso-height-relative:page;v-text-anchor:top" o:gfxdata="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" o:allowincell="f" filled="f" stroked="f">
               <v:textbox inset="0,0,0,0">
                 <w:txbxContent>
-                  <w:bookmarkStart w:id="9" w:name="_MON_1136897230"/>
-                  <w:bookmarkStart w:id="10" w:name="_MON_1136897278"/>
+                  <w:bookmarkStart w:id="9" w:name="_MON_1136897278"/>
+                  <w:bookmarkStart w:id="10" w:name="_MON_1136897307"/>
                   <w:bookmarkEnd w:id="9"/>
                   <w:bookmarkEnd w:id="10"/>
-                  <w:bookmarkStart w:id="11" w:name="_MON_1136897307"/>
+                  <w:bookmarkStart w:id="11" w:name="_MON_1136897230"/>
                   <w:bookmarkEnd w:id="11"/>
                   <w:p>
                     <w:pPr>
@@ -14790,7 +16019,7 @@
                         <v:shape id="_x0000_i1026" type="#_x0000_t75" style="width:33pt;height:842.25pt" o:ole="" fillcolor="window">
                           <v:imagedata r:id="rId2" o:title=""/>
                         </v:shape>
-                        <o:OLEObject Type="Embed" ProgID="Word.Picture.8" ShapeID="_x0000_i1026" DrawAspect="Content" ObjectID="_1420533886" r:id="rId6"/>
+                        <o:OLEObject Type="Embed" ProgID="Word.Picture.8" ShapeID="_x0000_i1026" DrawAspect="Content" ObjectID="_1420981474" r:id="rId6"/>
                       </w:object>
                     </w:r>
                   </w:p>
@@ -20405,6 +21634,7 @@
   <w:style w:type="character" w:default="1" w:styleId="Absatz-Standardschriftart">
     <w:name w:val="Default Paragraph Font"/>
     <w:uiPriority w:val="1"/>
+    <w:semiHidden/>
     <w:unhideWhenUsed/>
   </w:style>
   <w:style w:type="table" w:default="1" w:styleId="NormaleTabelle">
@@ -21619,6 +22849,7 @@
   <w:style w:type="character" w:default="1" w:styleId="Absatz-Standardschriftart">
     <w:name w:val="Default Paragraph Font"/>
     <w:uiPriority w:val="1"/>
+    <w:semiHidden/>
     <w:unhideWhenUsed/>
   </w:style>
   <w:style w:type="table" w:default="1" w:styleId="NormaleTabelle">
@@ -22782,20 +24013,6 @@
 
 <file path=customXml/item1.xml><?xml version="1.0" encoding="utf-8"?>
 <?mso-contentType ?>
-<FormTemplates xmlns="http://schemas.microsoft.com/sharepoint/v3/contenttype/forms">
-  <Display>DocumentLibraryForm</Display>
-  <Edit>DocumentLibraryForm</Edit>
-  <New>DocumentLibraryForm</New>
-</FormTemplates>
-</file>
-
-<file path=customXml/item2.xml><?xml version="1.0" encoding="utf-8"?>
-<?mso-contentType ?>
-<SharedContentType xmlns="Microsoft.SharePoint.Taxonomy.ContentTypeSync" SourceId="7c593367-9bb5-4764-945e-f6a26d2260c4" ContentTypeId="0x0101" PreviousValue="false"/>
-</file>
-
-<file path=customXml/item3.xml><?xml version="1.0" encoding="utf-8"?>
-<?mso-contentType ?>
 <spe:Receivers xmlns:spe="http://schemas.microsoft.com/sharepoint/events">
   <Receiver>
     <Name>Microsoft.Office.RecordsManagement.PolicyFeatures.ExpirationEventReceiver</Name>
@@ -22900,31 +24117,53 @@
 </spe:Receivers>
 </file>
 
+<file path=customXml/item2.xml><?xml version="1.0" encoding="utf-8"?>
+<?mso-contentType ?>
+<SharedContentType xmlns="Microsoft.SharePoint.Taxonomy.ContentTypeSync" SourceId="7c593367-9bb5-4764-945e-f6a26d2260c4" ContentTypeId="0x0101" PreviousValue="false"/>
+</file>
+
+<file path=customXml/item3.xml><?xml version="1.0" encoding="utf-8"?>
+<?mso-contentType ?>
+<FormTemplates xmlns="http://schemas.microsoft.com/sharepoint/v3/contenttype/forms">
+  <Display>DocumentLibraryForm</Display>
+  <Edit>DocumentLibraryForm</Edit>
+  <New>DocumentLibraryForm</New>
+</FormTemplates>
+</file>
+
 <file path=customXml/item4.xml><?xml version="1.0" encoding="utf-8"?>
-<?mso-contentType ?>
-<p:Policy xmlns:p="office.server.policy" id="" local="true">
-  <p:Name>Document</p:Name>
-  <p:Description/>
-  <p:Statement/>
-  <p:PolicyItems>
-    <p:PolicyItem featureId="Microsoft.Office.RecordsManagement.PolicyFeatures.Expiration" staticId="0x0101|-2126682137" UniqueId="ab3b55e9-aae5-4563-b264-599d7d4a4f77">
-      <p:Name>Retention</p:Name>
-      <p:Description>Automatic scheduling of content for processing, and performing a retention action on content that has reached its due date.</p:Description>
-      <p:CustomData>
-        <Schedules nextStageId="2">
-          <Schedule type="Default">
-            <stages>
-              <data stageId="1">
-                <formula id="Bayer SharePoint Retention Policy 2.1"/>
-                <action type="action" id="Microsoft.Office.RecordsManagement.PolicyFeatures.Expiration.Action.MoveToRecycleBin"/>
-              </data>
-            </stages>
-          </Schedule>
-        </Schedules>
-      </p:CustomData>
-    </p:PolicyItem>
-  </p:PolicyItems>
-</p:Policy>
+<p:properties xmlns:p="http://schemas.microsoft.com/office/2006/metadata/properties" xmlns:xsi="http://www.w3.org/2001/XMLSchema-instance" xmlns:pc="http://schemas.microsoft.com/office/infopath/2007/PartnerControls">
+  <documentManagement>
+    <SubCategory xmlns="59edbc3c-2d14-4606-b9fd-445fb33c3369">
+      <Value>Application</Value>
+    </SubCategory>
+    <ToolCategory xmlns="59edbc3c-2d14-4606-b9fd-445fb33c3369">AIR</ToolCategory>
+    <Category xmlns="59edbc3c-2d14-4606-b9fd-445fb33c3369">
+      <Value>Manual</Value>
+    </Category>
+    <TaxCatchAll xmlns="e941b624-166c-4987-9ed6-d539972f16a8">
+      <Value>6</Value>
+    </TaxCatchAll>
+    <Domain xmlns="59edbc3c-2d14-4606-b9fd-445fb33c3369">BYTsec + Configuration Management</Domain>
+    <IsArchive xmlns="59edbc3c-2d14-4606-b9fd-445fb33c3369">false</IsArchive>
+    <DataSource xmlns="http://schemas.microsoft.com/sharepoint/v3">
+      <Url xsi:nil="true"/>
+      <Description xsi:nil="true"/>
+    </DataSource>
+    <gbbd9102adcd43839cd73b51972a464c xmlns="e941b624-166c-4987-9ed6-d539972f16a8">
+      <Terms xmlns="http://schemas.microsoft.com/office/infopath/2007/PartnerControls">
+        <TermInfo xmlns="http://schemas.microsoft.com/office/infopath/2007/PartnerControls">
+          <TermName xmlns="http://schemas.microsoft.com/office/infopath/2007/PartnerControls">Long-Term</TermName>
+          <TermId xmlns="http://schemas.microsoft.com/office/infopath/2007/PartnerControls">450f2ec9-198b-4bf0-b08c-74a80f1899d3</TermId>
+        </TermInfo>
+      </Terms>
+    </gbbd9102adcd43839cd73b51972a464c>
+    <Category0 xmlns="59edbc3c-2d14-4606-b9fd-445fb33c3369">Manual</Category0>
+    <_dlc_ExpireDateSaved xmlns="http://schemas.microsoft.com/sharepoint/v3" xsi:nil="true"/>
+    <_dlc_ExpireDate xmlns="http://schemas.microsoft.com/sharepoint/v3">2025-01-08T17:48:22+00:00</_dlc_ExpireDate>
+    <RatingCount xmlns="http://schemas.microsoft.com/sharepoint/v3" xsi:nil="true"/>
+  </documentManagement>
+</p:properties>
 </file>
 
 <file path=customXml/item5.xml><?xml version="1.0" encoding="utf-8"?>
@@ -23303,38 +24542,30 @@
 </file>
 
 <file path=customXml/item6.xml><?xml version="1.0" encoding="utf-8"?>
-<p:properties xmlns:p="http://schemas.microsoft.com/office/2006/metadata/properties" xmlns:xsi="http://www.w3.org/2001/XMLSchema-instance" xmlns:pc="http://schemas.microsoft.com/office/infopath/2007/PartnerControls">
-  <documentManagement>
-    <SubCategory xmlns="59edbc3c-2d14-4606-b9fd-445fb33c3369">
-      <Value>Application</Value>
-    </SubCategory>
-    <ToolCategory xmlns="59edbc3c-2d14-4606-b9fd-445fb33c3369">AIR</ToolCategory>
-    <Category xmlns="59edbc3c-2d14-4606-b9fd-445fb33c3369">
-      <Value>Manual</Value>
-    </Category>
-    <TaxCatchAll xmlns="e941b624-166c-4987-9ed6-d539972f16a8">
-      <Value>6</Value>
-    </TaxCatchAll>
-    <Domain xmlns="59edbc3c-2d14-4606-b9fd-445fb33c3369">BYTsec + Configuration Management</Domain>
-    <IsArchive xmlns="59edbc3c-2d14-4606-b9fd-445fb33c3369">false</IsArchive>
-    <DataSource xmlns="http://schemas.microsoft.com/sharepoint/v3">
-      <Url xsi:nil="true"/>
-      <Description xsi:nil="true"/>
-    </DataSource>
-    <gbbd9102adcd43839cd73b51972a464c xmlns="e941b624-166c-4987-9ed6-d539972f16a8">
-      <Terms xmlns="http://schemas.microsoft.com/office/infopath/2007/PartnerControls">
-        <TermInfo xmlns="http://schemas.microsoft.com/office/infopath/2007/PartnerControls">
-          <TermName xmlns="http://schemas.microsoft.com/office/infopath/2007/PartnerControls">Long-Term</TermName>
-          <TermId xmlns="http://schemas.microsoft.com/office/infopath/2007/PartnerControls">450f2ec9-198b-4bf0-b08c-74a80f1899d3</TermId>
-        </TermInfo>
-      </Terms>
-    </gbbd9102adcd43839cd73b51972a464c>
-    <Category0 xmlns="59edbc3c-2d14-4606-b9fd-445fb33c3369">Manual</Category0>
-    <_dlc_ExpireDateSaved xmlns="http://schemas.microsoft.com/sharepoint/v3" xsi:nil="true"/>
-    <_dlc_ExpireDate xmlns="http://schemas.microsoft.com/sharepoint/v3">2025-01-08T17:48:22+00:00</_dlc_ExpireDate>
-    <RatingCount xmlns="http://schemas.microsoft.com/sharepoint/v3" xsi:nil="true"/>
-  </documentManagement>
-</p:properties>
+<?mso-contentType ?>
+<p:Policy xmlns:p="office.server.policy" id="" local="true">
+  <p:Name>Document</p:Name>
+  <p:Description/>
+  <p:Statement/>
+  <p:PolicyItems>
+    <p:PolicyItem featureId="Microsoft.Office.RecordsManagement.PolicyFeatures.Expiration" staticId="0x0101|-2126682137" UniqueId="ab3b55e9-aae5-4563-b264-599d7d4a4f77">
+      <p:Name>Retention</p:Name>
+      <p:Description>Automatic scheduling of content for processing, and performing a retention action on content that has reached its due date.</p:Description>
+      <p:CustomData>
+        <Schedules nextStageId="2">
+          <Schedule type="Default">
+            <stages>
+              <data stageId="1">
+                <formula id="Bayer SharePoint Retention Policy 2.1"/>
+                <action type="action" id="Microsoft.Office.RecordsManagement.PolicyFeatures.Expiration.Action.MoveToRecycleBin"/>
+              </data>
+            </stages>
+          </Schedule>
+        </Schedules>
+      </p:CustomData>
+    </p:PolicyItem>
+  </p:PolicyItems>
+</p:Policy>
 </file>
 
 <file path=customXml/item7.xml><?xml version="1.0" encoding="utf-8"?>
@@ -23342,9 +24573,9 @@
 </file>
 
 <file path=customXml/itemProps1.xml><?xml version="1.0" encoding="utf-8"?>
-<ds:datastoreItem xmlns:ds="http://schemas.openxmlformats.org/officeDocument/2006/customXml" ds:itemID="{6504EB30-CB3C-4D9D-AA2E-72631063880D}">
+<ds:datastoreItem xmlns:ds="http://schemas.openxmlformats.org/officeDocument/2006/customXml" ds:itemID="{F0652907-FB55-4D62-9BC8-16E71BFE4573}">
   <ds:schemaRefs>
-    <ds:schemaRef ds:uri="http://schemas.microsoft.com/sharepoint/v3/contenttype/forms"/>
+    <ds:schemaRef ds:uri="http://schemas.microsoft.com/sharepoint/events"/>
   </ds:schemaRefs>
 </ds:datastoreItem>
 </file>
@@ -23358,17 +24589,21 @@
 </file>
 
 <file path=customXml/itemProps3.xml><?xml version="1.0" encoding="utf-8"?>
-<ds:datastoreItem xmlns:ds="http://schemas.openxmlformats.org/officeDocument/2006/customXml" ds:itemID="{F0652907-FB55-4D62-9BC8-16E71BFE4573}">
+<ds:datastoreItem xmlns:ds="http://schemas.openxmlformats.org/officeDocument/2006/customXml" ds:itemID="{6504EB30-CB3C-4D9D-AA2E-72631063880D}">
   <ds:schemaRefs>
-    <ds:schemaRef ds:uri="http://schemas.microsoft.com/sharepoint/events"/>
+    <ds:schemaRef ds:uri="http://schemas.microsoft.com/sharepoint/v3/contenttype/forms"/>
   </ds:schemaRefs>
 </ds:datastoreItem>
 </file>
 
 <file path=customXml/itemProps4.xml><?xml version="1.0" encoding="utf-8"?>
-<ds:datastoreItem xmlns:ds="http://schemas.openxmlformats.org/officeDocument/2006/customXml" ds:itemID="{29B085B5-450A-4630-88DF-1B689699C4BA}">
+<ds:datastoreItem xmlns:ds="http://schemas.openxmlformats.org/officeDocument/2006/customXml" ds:itemID="{86E7FBFB-5A94-4DE2-A7AB-49C4AC1150B2}">
   <ds:schemaRefs>
-    <ds:schemaRef ds:uri="office.server.policy"/>
+    <ds:schemaRef ds:uri="http://schemas.microsoft.com/office/2006/metadata/properties"/>
+    <ds:schemaRef ds:uri="http://schemas.microsoft.com/office/infopath/2007/PartnerControls"/>
+    <ds:schemaRef ds:uri="59edbc3c-2d14-4606-b9fd-445fb33c3369"/>
+    <ds:schemaRef ds:uri="e941b624-166c-4987-9ed6-d539972f16a8"/>
+    <ds:schemaRef ds:uri="http://schemas.microsoft.com/sharepoint/v3"/>
   </ds:schemaRefs>
 </ds:datastoreItem>
 </file>
@@ -23394,19 +24629,15 @@
 </file>
 
 <file path=customXml/itemProps6.xml><?xml version="1.0" encoding="utf-8"?>
-<ds:datastoreItem xmlns:ds="http://schemas.openxmlformats.org/officeDocument/2006/customXml" ds:itemID="{86E7FBFB-5A94-4DE2-A7AB-49C4AC1150B2}">
+<ds:datastoreItem xmlns:ds="http://schemas.openxmlformats.org/officeDocument/2006/customXml" ds:itemID="{29B085B5-450A-4630-88DF-1B689699C4BA}">
   <ds:schemaRefs>
-    <ds:schemaRef ds:uri="http://schemas.microsoft.com/office/2006/metadata/properties"/>
-    <ds:schemaRef ds:uri="http://schemas.microsoft.com/office/infopath/2007/PartnerControls"/>
-    <ds:schemaRef ds:uri="59edbc3c-2d14-4606-b9fd-445fb33c3369"/>
-    <ds:schemaRef ds:uri="e941b624-166c-4987-9ed6-d539972f16a8"/>
-    <ds:schemaRef ds:uri="http://schemas.microsoft.com/sharepoint/v3"/>
+    <ds:schemaRef ds:uri="office.server.policy"/>
   </ds:schemaRefs>
 </ds:datastoreItem>
 </file>
 
 <file path=customXml/itemProps7.xml><?xml version="1.0" encoding="utf-8"?>
-<ds:datastoreItem xmlns:ds="http://schemas.openxmlformats.org/officeDocument/2006/customXml" ds:itemID="{18D3D1D6-0124-41AC-8022-9A932D0CB10F}">
+<ds:datastoreItem xmlns:ds="http://schemas.openxmlformats.org/officeDocument/2006/customXml" ds:itemID="{390FB53E-3EEF-454C-B3BD-45A736377EC0}">
   <ds:schemaRefs>
     <ds:schemaRef ds:uri="http://schemas.openxmlformats.org/officeDocument/2006/bibliography"/>
   </ds:schemaRefs>

</xml_diff>